<commit_message>
Push QL Employee's infor
</commit_message>
<xml_diff>
--- a/Docs/34.docx
+++ b/Docs/34.docx
@@ -20,6 +20,194 @@
           <w:szCs w:val="26"/>
         </w:rPr>
         <w:t>3. Yêu cầu chức năng</w:t>
+      </w:r>
+    </w:p>
+    <w:p>
+      <w:pPr>
+        <w:spacing w:line="360" w:lineRule="auto"/>
+        <w:jc w:val="center"/>
+        <w:rPr>
+          <w:rFonts w:asciiTheme="majorHAnsi" w:hAnsiTheme="majorHAnsi" w:cstheme="majorHAnsi"/>
+          <w:b/>
+          <w:sz w:val="26"/>
+          <w:szCs w:val="26"/>
+        </w:rPr>
+      </w:pPr>
+      <w:r>
+        <w:rPr>
+          <w:rFonts w:asciiTheme="majorHAnsi" w:hAnsiTheme="majorHAnsi" w:cstheme="majorHAnsi"/>
+          <w:b/>
+          <w:noProof/>
+          <w:sz w:val="26"/>
+          <w:szCs w:val="26"/>
+          <w:lang w:eastAsia="vi-VN"/>
+        </w:rPr>
+        <w:drawing>
+          <wp:inline distT="0" distB="0" distL="0" distR="0">
+            <wp:extent cx="4457062" cy="3589020"/>
+            <wp:effectExtent l="0" t="0" r="0" b="0"/>
+            <wp:docPr id="1" name="Picture 1"/>
+            <wp:cNvGraphicFramePr>
+              <a:graphicFrameLocks xmlns:a="http://schemas.openxmlformats.org/drawingml/2006/main" noChangeAspect="1"/>
+            </wp:cNvGraphicFramePr>
+            <a:graphic xmlns:a="http://schemas.openxmlformats.org/drawingml/2006/main">
+              <a:graphicData uri="http://schemas.openxmlformats.org/drawingml/2006/picture">
+                <pic:pic xmlns:pic="http://schemas.openxmlformats.org/drawingml/2006/picture">
+                  <pic:nvPicPr>
+                    <pic:cNvPr id="0" name="Picture 1"/>
+                    <pic:cNvPicPr>
+                      <a:picLocks noChangeAspect="1" noChangeArrowheads="1"/>
+                    </pic:cNvPicPr>
+                  </pic:nvPicPr>
+                  <pic:blipFill rotWithShape="1">
+                    <a:blip r:embed="rId6">
+                      <a:extLst>
+                        <a:ext uri="{28A0092B-C50C-407E-A947-70E740481C1C}">
+                          <a14:useLocalDpi xmlns:a14="http://schemas.microsoft.com/office/drawing/2010/main" val="0"/>
+                        </a:ext>
+                      </a:extLst>
+                    </a:blip>
+                    <a:srcRect r="27544" b="24028"/>
+                    <a:stretch/>
+                  </pic:blipFill>
+                  <pic:spPr bwMode="auto">
+                    <a:xfrm>
+                      <a:off x="0" y="0"/>
+                      <a:ext cx="4462122" cy="3593094"/>
+                    </a:xfrm>
+                    <a:prstGeom prst="rect">
+                      <a:avLst/>
+                    </a:prstGeom>
+                    <a:noFill/>
+                    <a:ln>
+                      <a:noFill/>
+                    </a:ln>
+                    <a:extLst>
+                      <a:ext uri="{53640926-AAD7-44D8-BBD7-CCE9431645EC}">
+                        <a14:shadowObscured xmlns:a14="http://schemas.microsoft.com/office/drawing/2010/main"/>
+                      </a:ext>
+                    </a:extLst>
+                  </pic:spPr>
+                </pic:pic>
+              </a:graphicData>
+            </a:graphic>
+          </wp:inline>
+        </w:drawing>
+      </w:r>
+    </w:p>
+    <w:p>
+      <w:pPr>
+        <w:spacing w:line="360" w:lineRule="auto"/>
+        <w:jc w:val="center"/>
+        <w:rPr>
+          <w:rFonts w:asciiTheme="majorHAnsi" w:hAnsiTheme="majorHAnsi" w:cstheme="majorHAnsi"/>
+          <w:i/>
+          <w:sz w:val="26"/>
+          <w:szCs w:val="26"/>
+        </w:rPr>
+      </w:pPr>
+      <w:r>
+        <w:rPr>
+          <w:rFonts w:asciiTheme="majorHAnsi" w:hAnsiTheme="majorHAnsi" w:cstheme="majorHAnsi"/>
+          <w:i/>
+          <w:sz w:val="26"/>
+          <w:szCs w:val="26"/>
+        </w:rPr>
+        <w:t>Biểu đồ usecase phía người quản trị</w:t>
+      </w:r>
+    </w:p>
+    <w:p>
+      <w:pPr>
+        <w:spacing w:line="360" w:lineRule="auto"/>
+        <w:jc w:val="center"/>
+        <w:rPr>
+          <w:rFonts w:asciiTheme="majorHAnsi" w:hAnsiTheme="majorHAnsi" w:cstheme="majorHAnsi"/>
+          <w:i/>
+          <w:sz w:val="26"/>
+          <w:szCs w:val="26"/>
+        </w:rPr>
+      </w:pPr>
+      <w:r>
+        <w:rPr>
+          <w:rFonts w:asciiTheme="majorHAnsi" w:hAnsiTheme="majorHAnsi" w:cstheme="majorHAnsi"/>
+          <w:i/>
+          <w:noProof/>
+          <w:sz w:val="26"/>
+          <w:szCs w:val="26"/>
+          <w:lang w:eastAsia="vi-VN"/>
+        </w:rPr>
+        <w:drawing>
+          <wp:inline distT="0" distB="0" distL="0" distR="0">
+            <wp:extent cx="3840480" cy="3489960"/>
+            <wp:effectExtent l="0" t="0" r="0" b="0"/>
+            <wp:docPr id="4" name="Picture 4"/>
+            <wp:cNvGraphicFramePr>
+              <a:graphicFrameLocks xmlns:a="http://schemas.openxmlformats.org/drawingml/2006/main" noChangeAspect="1"/>
+            </wp:cNvGraphicFramePr>
+            <a:graphic xmlns:a="http://schemas.openxmlformats.org/drawingml/2006/main">
+              <a:graphicData uri="http://schemas.openxmlformats.org/drawingml/2006/picture">
+                <pic:pic xmlns:pic="http://schemas.openxmlformats.org/drawingml/2006/picture">
+                  <pic:nvPicPr>
+                    <pic:cNvPr id="0" name="Picture 2"/>
+                    <pic:cNvPicPr>
+                      <a:picLocks noChangeAspect="1" noChangeArrowheads="1"/>
+                    </pic:cNvPicPr>
+                  </pic:nvPicPr>
+                  <pic:blipFill rotWithShape="1">
+                    <a:blip r:embed="rId7">
+                      <a:extLst>
+                        <a:ext uri="{28A0092B-C50C-407E-A947-70E740481C1C}">
+                          <a14:useLocalDpi xmlns:a14="http://schemas.microsoft.com/office/drawing/2010/main" val="0"/>
+                        </a:ext>
+                      </a:extLst>
+                    </a:blip>
+                    <a:srcRect r="29902" b="24671"/>
+                    <a:stretch/>
+                  </pic:blipFill>
+                  <pic:spPr bwMode="auto">
+                    <a:xfrm>
+                      <a:off x="0" y="0"/>
+                      <a:ext cx="3840480" cy="3489960"/>
+                    </a:xfrm>
+                    <a:prstGeom prst="rect">
+                      <a:avLst/>
+                    </a:prstGeom>
+                    <a:noFill/>
+                    <a:ln>
+                      <a:noFill/>
+                    </a:ln>
+                    <a:extLst>
+                      <a:ext uri="{53640926-AAD7-44D8-BBD7-CCE9431645EC}">
+                        <a14:shadowObscured xmlns:a14="http://schemas.microsoft.com/office/drawing/2010/main"/>
+                      </a:ext>
+                    </a:extLst>
+                  </pic:spPr>
+                </pic:pic>
+              </a:graphicData>
+            </a:graphic>
+          </wp:inline>
+        </w:drawing>
+      </w:r>
+    </w:p>
+    <w:p>
+      <w:pPr>
+        <w:spacing w:line="360" w:lineRule="auto"/>
+        <w:jc w:val="center"/>
+        <w:rPr>
+          <w:rFonts w:asciiTheme="majorHAnsi" w:hAnsiTheme="majorHAnsi" w:cstheme="majorHAnsi"/>
+          <w:i/>
+          <w:sz w:val="26"/>
+          <w:szCs w:val="26"/>
+        </w:rPr>
+      </w:pPr>
+      <w:r>
+        <w:rPr>
+          <w:rFonts w:asciiTheme="majorHAnsi" w:hAnsiTheme="majorHAnsi" w:cstheme="majorHAnsi"/>
+          <w:i/>
+          <w:sz w:val="26"/>
+          <w:szCs w:val="26"/>
+        </w:rPr>
+        <w:t>Biểu đồ usecase phía người dùng</w:t>
       </w:r>
     </w:p>
     <w:p>
@@ -904,143 +1092,16 @@
           <w:szCs w:val="26"/>
         </w:rPr>
       </w:pPr>
-      <w:bookmarkStart w:id="69" w:name="_Toc169036519"/>
+      <w:bookmarkStart w:id="69" w:name="_Toc169036520"/>
       <w:r>
         <w:rPr>
           <w:rFonts w:asciiTheme="majorHAnsi" w:eastAsia="Times New Roman" w:hAnsiTheme="majorHAnsi" w:cstheme="majorHAnsi"/>
           <w:sz w:val="26"/>
           <w:szCs w:val="26"/>
         </w:rPr>
-        <w:t>Quản lý và tuyển dụng nhân tài</w:t>
+        <w:t>Quản lý chấm công</w:t>
       </w:r>
       <w:bookmarkEnd w:id="69"/>
-    </w:p>
-    <w:p>
-      <w:pPr>
-        <w:pStyle w:val="NormalWeb"/>
-        <w:spacing w:before="60" w:beforeAutospacing="0" w:after="60" w:afterAutospacing="0" w:line="288" w:lineRule="auto"/>
-        <w:ind w:firstLine="567"/>
-        <w:jc w:val="both"/>
-        <w:rPr>
-          <w:rFonts w:asciiTheme="majorHAnsi" w:hAnsiTheme="majorHAnsi" w:cstheme="majorHAnsi"/>
-          <w:sz w:val="26"/>
-          <w:szCs w:val="26"/>
-        </w:rPr>
-      </w:pPr>
-      <w:r>
-        <w:rPr>
-          <w:rFonts w:asciiTheme="majorHAnsi" w:hAnsiTheme="majorHAnsi" w:cstheme="majorHAnsi"/>
-          <w:sz w:val="26"/>
-          <w:szCs w:val="26"/>
-        </w:rPr>
-        <w:t xml:space="preserve">Use case này bắt đầu khi người quản trị kích vào nút “Quản lý và tuyển dụng nhân tài” trên màn hình chính, sau đó hệ thống hiển thị danh sách các nhân viên đã được tuyển dụng. </w:t>
-      </w:r>
-    </w:p>
-    <w:p>
-      <w:pPr>
-        <w:pStyle w:val="NormalWeb"/>
-        <w:spacing w:before="60" w:beforeAutospacing="0" w:after="60" w:afterAutospacing="0" w:line="288" w:lineRule="auto"/>
-        <w:ind w:firstLine="567"/>
-        <w:jc w:val="both"/>
-        <w:rPr>
-          <w:rFonts w:asciiTheme="majorHAnsi" w:hAnsiTheme="majorHAnsi" w:cstheme="majorHAnsi"/>
-          <w:sz w:val="26"/>
-          <w:szCs w:val="26"/>
-        </w:rPr>
-      </w:pPr>
-      <w:r>
-        <w:rPr>
-          <w:rFonts w:asciiTheme="majorHAnsi" w:hAnsiTheme="majorHAnsi" w:cstheme="majorHAnsi"/>
-          <w:sz w:val="26"/>
-          <w:szCs w:val="26"/>
-        </w:rPr>
-        <w:t>Người quản trị có thể nhập, xuất CV của ứng viên vào hệ thống quản lý. Ngoài ra có thể tìm kiếm, thống kê và báo cáo dữ liệu của ứng viên</w:t>
-      </w:r>
-    </w:p>
-    <w:p>
-      <w:pPr>
-        <w:pStyle w:val="NormalWeb"/>
-        <w:spacing w:before="60" w:beforeAutospacing="0" w:after="60" w:afterAutospacing="0" w:line="288" w:lineRule="auto"/>
-        <w:ind w:firstLine="567"/>
-        <w:jc w:val="both"/>
-        <w:rPr>
-          <w:rFonts w:asciiTheme="majorHAnsi" w:hAnsiTheme="majorHAnsi" w:cstheme="majorHAnsi"/>
-          <w:sz w:val="26"/>
-          <w:szCs w:val="26"/>
-        </w:rPr>
-      </w:pPr>
-      <w:r>
-        <w:rPr>
-          <w:rFonts w:asciiTheme="majorHAnsi" w:hAnsiTheme="majorHAnsi" w:cstheme="majorHAnsi"/>
-          <w:sz w:val="26"/>
-          <w:szCs w:val="26"/>
-        </w:rPr>
-        <w:t xml:space="preserve">Người quản trị có thể tạo, lên lịch, yêu cầu phê duyệt tuyển dụng dễ dàng và </w:t>
-      </w:r>
-      <w:r>
-        <w:rPr>
-          <w:rFonts w:asciiTheme="majorHAnsi" w:hAnsiTheme="majorHAnsi" w:cstheme="majorHAnsi"/>
-          <w:sz w:val="26"/>
-          <w:szCs w:val="26"/>
-        </w:rPr>
-        <w:pgNum/>
-      </w:r>
-      <w:r>
-        <w:rPr>
-          <w:rFonts w:asciiTheme="majorHAnsi" w:hAnsiTheme="majorHAnsi" w:cstheme="majorHAnsi"/>
-          <w:sz w:val="26"/>
-          <w:szCs w:val="26"/>
-        </w:rPr>
-        <w:t>hoc lọc hồ sơ ứng viên trực tuyến linh hoạt, thiết lập chiến dịch tuyển dụng gồm việc đăng bài và quản lý nội dung đăng tuyển.</w:t>
-      </w:r>
-    </w:p>
-    <w:p>
-      <w:pPr>
-        <w:pStyle w:val="NormalWeb"/>
-        <w:spacing w:before="60" w:beforeAutospacing="0" w:after="60" w:afterAutospacing="0" w:line="288" w:lineRule="auto"/>
-        <w:ind w:firstLine="567"/>
-        <w:jc w:val="both"/>
-        <w:rPr>
-          <w:rFonts w:asciiTheme="majorHAnsi" w:hAnsiTheme="majorHAnsi" w:cstheme="majorHAnsi"/>
-          <w:sz w:val="26"/>
-          <w:szCs w:val="26"/>
-        </w:rPr>
-      </w:pPr>
-      <w:r>
-        <w:rPr>
-          <w:rFonts w:asciiTheme="majorHAnsi" w:hAnsiTheme="majorHAnsi" w:cstheme="majorHAnsi"/>
-          <w:sz w:val="26"/>
-          <w:szCs w:val="26"/>
-        </w:rPr>
-        <w:t>Người quản trị có thể xuất báo cáo toàn diện chiến dịch theo từng giai đoạn: Sàng lọc, kết quả bài Test, phỏng vấn online/trực tuyến, offer, kết quả cuối cùng.</w:t>
-      </w:r>
-    </w:p>
-    <w:p>
-      <w:pPr>
-        <w:pStyle w:val="Heading4"/>
-        <w:numPr>
-          <w:ilvl w:val="2"/>
-          <w:numId w:val="5"/>
-        </w:numPr>
-        <w:spacing w:before="60" w:after="60" w:line="288" w:lineRule="auto"/>
-        <w:ind w:left="504"/>
-        <w:rPr>
-          <w:rFonts w:asciiTheme="majorHAnsi" w:eastAsia="Times New Roman" w:hAnsiTheme="majorHAnsi" w:cstheme="majorHAnsi"/>
-          <w:sz w:val="26"/>
-          <w:szCs w:val="26"/>
-        </w:rPr>
-      </w:pPr>
-      <w:bookmarkStart w:id="70" w:name="_Toc169036520"/>
-      <w:r>
-        <w:rPr>
-          <w:rFonts w:asciiTheme="majorHAnsi" w:eastAsia="Times New Roman" w:hAnsiTheme="majorHAnsi" w:cstheme="majorHAnsi"/>
-          <w:sz w:val="26"/>
-          <w:szCs w:val="26"/>
-        </w:rPr>
-        <w:lastRenderedPageBreak/>
-        <w:t>Quản lý chấm công</w:t>
-      </w:r>
-      <w:bookmarkEnd w:id="70"/>
     </w:p>
     <w:p>
       <w:pPr>
@@ -1065,14 +1126,14 @@
           <w:szCs w:val="26"/>
         </w:rPr>
       </w:pPr>
-      <w:bookmarkStart w:id="71" w:name="_Toc166445286"/>
-      <w:bookmarkStart w:id="72" w:name="_Toc166483220"/>
-      <w:bookmarkStart w:id="73" w:name="_Toc169036380"/>
-      <w:bookmarkStart w:id="74" w:name="_Toc169036521"/>
+      <w:bookmarkStart w:id="70" w:name="_Toc166445286"/>
+      <w:bookmarkStart w:id="71" w:name="_Toc166483220"/>
+      <w:bookmarkStart w:id="72" w:name="_Toc169036380"/>
+      <w:bookmarkStart w:id="73" w:name="_Toc169036521"/>
+      <w:bookmarkEnd w:id="70"/>
       <w:bookmarkEnd w:id="71"/>
       <w:bookmarkEnd w:id="72"/>
       <w:bookmarkEnd w:id="73"/>
-      <w:bookmarkEnd w:id="74"/>
     </w:p>
     <w:p>
       <w:pPr>
@@ -1097,14 +1158,14 @@
           <w:szCs w:val="26"/>
         </w:rPr>
       </w:pPr>
-      <w:bookmarkStart w:id="75" w:name="_Toc166445287"/>
-      <w:bookmarkStart w:id="76" w:name="_Toc166483221"/>
-      <w:bookmarkStart w:id="77" w:name="_Toc169036381"/>
-      <w:bookmarkStart w:id="78" w:name="_Toc169036522"/>
+      <w:bookmarkStart w:id="74" w:name="_Toc166445287"/>
+      <w:bookmarkStart w:id="75" w:name="_Toc166483221"/>
+      <w:bookmarkStart w:id="76" w:name="_Toc169036381"/>
+      <w:bookmarkStart w:id="77" w:name="_Toc169036522"/>
+      <w:bookmarkEnd w:id="74"/>
       <w:bookmarkEnd w:id="75"/>
       <w:bookmarkEnd w:id="76"/>
       <w:bookmarkEnd w:id="77"/>
-      <w:bookmarkEnd w:id="78"/>
     </w:p>
     <w:p>
       <w:pPr>
@@ -1129,14 +1190,14 @@
           <w:szCs w:val="26"/>
         </w:rPr>
       </w:pPr>
-      <w:bookmarkStart w:id="79" w:name="_Toc166445288"/>
-      <w:bookmarkStart w:id="80" w:name="_Toc166483222"/>
-      <w:bookmarkStart w:id="81" w:name="_Toc169036382"/>
-      <w:bookmarkStart w:id="82" w:name="_Toc169036523"/>
+      <w:bookmarkStart w:id="78" w:name="_Toc166445288"/>
+      <w:bookmarkStart w:id="79" w:name="_Toc166483222"/>
+      <w:bookmarkStart w:id="80" w:name="_Toc169036382"/>
+      <w:bookmarkStart w:id="81" w:name="_Toc169036523"/>
+      <w:bookmarkEnd w:id="78"/>
       <w:bookmarkEnd w:id="79"/>
       <w:bookmarkEnd w:id="80"/>
       <w:bookmarkEnd w:id="81"/>
-      <w:bookmarkEnd w:id="82"/>
     </w:p>
     <w:p>
       <w:pPr>
@@ -1161,14 +1222,14 @@
           <w:szCs w:val="26"/>
         </w:rPr>
       </w:pPr>
-      <w:bookmarkStart w:id="83" w:name="_Toc166445289"/>
-      <w:bookmarkStart w:id="84" w:name="_Toc166483223"/>
-      <w:bookmarkStart w:id="85" w:name="_Toc169036383"/>
-      <w:bookmarkStart w:id="86" w:name="_Toc169036524"/>
+      <w:bookmarkStart w:id="82" w:name="_Toc166445289"/>
+      <w:bookmarkStart w:id="83" w:name="_Toc166483223"/>
+      <w:bookmarkStart w:id="84" w:name="_Toc169036383"/>
+      <w:bookmarkStart w:id="85" w:name="_Toc169036524"/>
+      <w:bookmarkEnd w:id="82"/>
       <w:bookmarkEnd w:id="83"/>
       <w:bookmarkEnd w:id="84"/>
       <w:bookmarkEnd w:id="85"/>
-      <w:bookmarkEnd w:id="86"/>
     </w:p>
     <w:p>
       <w:pPr>
@@ -1193,14 +1254,14 @@
           <w:szCs w:val="26"/>
         </w:rPr>
       </w:pPr>
-      <w:bookmarkStart w:id="87" w:name="_Toc166445290"/>
-      <w:bookmarkStart w:id="88" w:name="_Toc166483224"/>
-      <w:bookmarkStart w:id="89" w:name="_Toc169036384"/>
-      <w:bookmarkStart w:id="90" w:name="_Toc169036525"/>
+      <w:bookmarkStart w:id="86" w:name="_Toc166445290"/>
+      <w:bookmarkStart w:id="87" w:name="_Toc166483224"/>
+      <w:bookmarkStart w:id="88" w:name="_Toc169036384"/>
+      <w:bookmarkStart w:id="89" w:name="_Toc169036525"/>
+      <w:bookmarkEnd w:id="86"/>
       <w:bookmarkEnd w:id="87"/>
       <w:bookmarkEnd w:id="88"/>
       <w:bookmarkEnd w:id="89"/>
-      <w:bookmarkEnd w:id="90"/>
     </w:p>
     <w:p>
       <w:pPr>
@@ -1225,14 +1286,14 @@
           <w:szCs w:val="26"/>
         </w:rPr>
       </w:pPr>
-      <w:bookmarkStart w:id="91" w:name="_Toc166445291"/>
-      <w:bookmarkStart w:id="92" w:name="_Toc166483225"/>
-      <w:bookmarkStart w:id="93" w:name="_Toc169036385"/>
-      <w:bookmarkStart w:id="94" w:name="_Toc169036526"/>
+      <w:bookmarkStart w:id="90" w:name="_Toc166445291"/>
+      <w:bookmarkStart w:id="91" w:name="_Toc166483225"/>
+      <w:bookmarkStart w:id="92" w:name="_Toc169036385"/>
+      <w:bookmarkStart w:id="93" w:name="_Toc169036526"/>
+      <w:bookmarkEnd w:id="90"/>
       <w:bookmarkEnd w:id="91"/>
       <w:bookmarkEnd w:id="92"/>
       <w:bookmarkEnd w:id="93"/>
-      <w:bookmarkEnd w:id="94"/>
     </w:p>
     <w:p>
       <w:pPr>
@@ -1333,7 +1394,7 @@
           <w:szCs w:val="26"/>
         </w:rPr>
       </w:pPr>
-      <w:bookmarkStart w:id="95" w:name="_Toc169036527"/>
+      <w:bookmarkStart w:id="94" w:name="_Toc169036527"/>
       <w:r>
         <w:rPr>
           <w:rFonts w:asciiTheme="majorHAnsi" w:eastAsia="Times New Roman" w:hAnsiTheme="majorHAnsi" w:cstheme="majorHAnsi"/>
@@ -1342,7 +1403,7 @@
         </w:rPr>
         <w:t>Quản lý lương, thưởng và thuế TNCN</w:t>
       </w:r>
-      <w:bookmarkEnd w:id="95"/>
+      <w:bookmarkEnd w:id="94"/>
     </w:p>
     <w:p>
       <w:pPr>
@@ -1367,14 +1428,14 @@
           <w:szCs w:val="26"/>
         </w:rPr>
       </w:pPr>
-      <w:bookmarkStart w:id="96" w:name="_Toc166445293"/>
-      <w:bookmarkStart w:id="97" w:name="_Toc166483227"/>
-      <w:bookmarkStart w:id="98" w:name="_Toc169036387"/>
-      <w:bookmarkStart w:id="99" w:name="_Toc169036528"/>
+      <w:bookmarkStart w:id="95" w:name="_Toc166445293"/>
+      <w:bookmarkStart w:id="96" w:name="_Toc166483227"/>
+      <w:bookmarkStart w:id="97" w:name="_Toc169036387"/>
+      <w:bookmarkStart w:id="98" w:name="_Toc169036528"/>
+      <w:bookmarkEnd w:id="95"/>
       <w:bookmarkEnd w:id="96"/>
       <w:bookmarkEnd w:id="97"/>
       <w:bookmarkEnd w:id="98"/>
-      <w:bookmarkEnd w:id="99"/>
     </w:p>
     <w:p>
       <w:pPr>
@@ -1399,14 +1460,14 @@
           <w:szCs w:val="26"/>
         </w:rPr>
       </w:pPr>
-      <w:bookmarkStart w:id="100" w:name="_Toc166445294"/>
-      <w:bookmarkStart w:id="101" w:name="_Toc166483228"/>
-      <w:bookmarkStart w:id="102" w:name="_Toc169036388"/>
-      <w:bookmarkStart w:id="103" w:name="_Toc169036529"/>
+      <w:bookmarkStart w:id="99" w:name="_Toc166445294"/>
+      <w:bookmarkStart w:id="100" w:name="_Toc166483228"/>
+      <w:bookmarkStart w:id="101" w:name="_Toc169036388"/>
+      <w:bookmarkStart w:id="102" w:name="_Toc169036529"/>
+      <w:bookmarkEnd w:id="99"/>
       <w:bookmarkEnd w:id="100"/>
       <w:bookmarkEnd w:id="101"/>
       <w:bookmarkEnd w:id="102"/>
-      <w:bookmarkEnd w:id="103"/>
     </w:p>
     <w:p>
       <w:pPr>
@@ -1431,14 +1492,14 @@
           <w:szCs w:val="26"/>
         </w:rPr>
       </w:pPr>
-      <w:bookmarkStart w:id="104" w:name="_Toc166445295"/>
-      <w:bookmarkStart w:id="105" w:name="_Toc166483229"/>
-      <w:bookmarkStart w:id="106" w:name="_Toc169036389"/>
-      <w:bookmarkStart w:id="107" w:name="_Toc169036530"/>
+      <w:bookmarkStart w:id="103" w:name="_Toc166445295"/>
+      <w:bookmarkStart w:id="104" w:name="_Toc166483229"/>
+      <w:bookmarkStart w:id="105" w:name="_Toc169036389"/>
+      <w:bookmarkStart w:id="106" w:name="_Toc169036530"/>
+      <w:bookmarkEnd w:id="103"/>
       <w:bookmarkEnd w:id="104"/>
       <w:bookmarkEnd w:id="105"/>
       <w:bookmarkEnd w:id="106"/>
-      <w:bookmarkEnd w:id="107"/>
     </w:p>
     <w:p>
       <w:pPr>
@@ -1463,14 +1524,14 @@
           <w:szCs w:val="26"/>
         </w:rPr>
       </w:pPr>
-      <w:bookmarkStart w:id="108" w:name="_Toc166445296"/>
-      <w:bookmarkStart w:id="109" w:name="_Toc166483230"/>
-      <w:bookmarkStart w:id="110" w:name="_Toc169036390"/>
-      <w:bookmarkStart w:id="111" w:name="_Toc169036531"/>
+      <w:bookmarkStart w:id="107" w:name="_Toc166445296"/>
+      <w:bookmarkStart w:id="108" w:name="_Toc166483230"/>
+      <w:bookmarkStart w:id="109" w:name="_Toc169036390"/>
+      <w:bookmarkStart w:id="110" w:name="_Toc169036531"/>
+      <w:bookmarkEnd w:id="107"/>
       <w:bookmarkEnd w:id="108"/>
       <w:bookmarkEnd w:id="109"/>
       <w:bookmarkEnd w:id="110"/>
-      <w:bookmarkEnd w:id="111"/>
     </w:p>
     <w:p>
       <w:pPr>
@@ -1495,14 +1556,14 @@
           <w:szCs w:val="26"/>
         </w:rPr>
       </w:pPr>
-      <w:bookmarkStart w:id="112" w:name="_Toc166445297"/>
-      <w:bookmarkStart w:id="113" w:name="_Toc166483231"/>
-      <w:bookmarkStart w:id="114" w:name="_Toc169036391"/>
-      <w:bookmarkStart w:id="115" w:name="_Toc169036532"/>
+      <w:bookmarkStart w:id="111" w:name="_Toc166445297"/>
+      <w:bookmarkStart w:id="112" w:name="_Toc166483231"/>
+      <w:bookmarkStart w:id="113" w:name="_Toc169036391"/>
+      <w:bookmarkStart w:id="114" w:name="_Toc169036532"/>
+      <w:bookmarkEnd w:id="111"/>
       <w:bookmarkEnd w:id="112"/>
       <w:bookmarkEnd w:id="113"/>
       <w:bookmarkEnd w:id="114"/>
-      <w:bookmarkEnd w:id="115"/>
     </w:p>
     <w:p>
       <w:pPr>
@@ -1527,14 +1588,14 @@
           <w:szCs w:val="26"/>
         </w:rPr>
       </w:pPr>
-      <w:bookmarkStart w:id="116" w:name="_Toc166445298"/>
-      <w:bookmarkStart w:id="117" w:name="_Toc166483232"/>
-      <w:bookmarkStart w:id="118" w:name="_Toc169036392"/>
-      <w:bookmarkStart w:id="119" w:name="_Toc169036533"/>
+      <w:bookmarkStart w:id="115" w:name="_Toc166445298"/>
+      <w:bookmarkStart w:id="116" w:name="_Toc166483232"/>
+      <w:bookmarkStart w:id="117" w:name="_Toc169036392"/>
+      <w:bookmarkStart w:id="118" w:name="_Toc169036533"/>
+      <w:bookmarkEnd w:id="115"/>
       <w:bookmarkEnd w:id="116"/>
       <w:bookmarkEnd w:id="117"/>
       <w:bookmarkEnd w:id="118"/>
-      <w:bookmarkEnd w:id="119"/>
     </w:p>
     <w:p>
       <w:pPr>
@@ -1559,14 +1620,14 @@
           <w:szCs w:val="26"/>
         </w:rPr>
       </w:pPr>
-      <w:bookmarkStart w:id="120" w:name="_Toc166445299"/>
-      <w:bookmarkStart w:id="121" w:name="_Toc166483233"/>
-      <w:bookmarkStart w:id="122" w:name="_Toc169036393"/>
-      <w:bookmarkStart w:id="123" w:name="_Toc169036534"/>
+      <w:bookmarkStart w:id="119" w:name="_Toc166445299"/>
+      <w:bookmarkStart w:id="120" w:name="_Toc166483233"/>
+      <w:bookmarkStart w:id="121" w:name="_Toc169036393"/>
+      <w:bookmarkStart w:id="122" w:name="_Toc169036534"/>
+      <w:bookmarkEnd w:id="119"/>
       <w:bookmarkEnd w:id="120"/>
       <w:bookmarkEnd w:id="121"/>
       <w:bookmarkEnd w:id="122"/>
-      <w:bookmarkEnd w:id="123"/>
     </w:p>
     <w:p>
       <w:pPr>
@@ -1586,7 +1647,16 @@
           <w:sz w:val="26"/>
           <w:szCs w:val="26"/>
         </w:rPr>
-        <w:t>Use case này bắt đầu khi người quản trị kích vào nút “Lương, thưởng và thuế TNCN” trên màn hình chính, hệ thống hiển thị danh sách các nhân viên trực thuộc các phòng ban, chi nhánh cùng các thông tin cơ bản. Dựa vào các thông tin chấm công, khoản giảm trừ và quy định thuế TNCN, số tiền thưởng, … hệ thống tự động tính toán số tiền lương thực tế của nhân viên.</w:t>
+        <w:t xml:space="preserve">Use case này bắt đầu khi người quản trị kích vào nút “Lương, thưởng và thuế TNCN” trên màn hình chính, hệ thống hiển thị danh sách các nhân viên trực thuộc các </w:t>
+      </w:r>
+      <w:r>
+        <w:rPr>
+          <w:rFonts w:asciiTheme="majorHAnsi" w:hAnsiTheme="majorHAnsi" w:cstheme="majorHAnsi"/>
+          <w:sz w:val="26"/>
+          <w:szCs w:val="26"/>
+        </w:rPr>
+        <w:lastRenderedPageBreak/>
+        <w:t>phòng ban, chi nhánh cùng các thông tin cơ bản. Dựa vào các thông tin chấm công, khoản giảm trừ và quy định thuế TNCN, số tiền thưởng, … hệ thống tự động tính toán số tiền lương thực tế của nhân viên.</w:t>
       </w:r>
     </w:p>
     <w:p>
@@ -1625,16 +1695,151 @@
           <w:szCs w:val="26"/>
         </w:rPr>
       </w:pPr>
-      <w:bookmarkStart w:id="124" w:name="_Toc169036535"/>
+      <w:bookmarkStart w:id="123" w:name="_Toc169036545"/>
       <w:r>
         <w:rPr>
           <w:rFonts w:asciiTheme="majorHAnsi" w:eastAsia="Times New Roman" w:hAnsiTheme="majorHAnsi" w:cstheme="majorHAnsi"/>
           <w:sz w:val="26"/>
           <w:szCs w:val="26"/>
         </w:rPr>
-        <w:t>Quản lý hiệu quả công việc và hệ thống khung năng lực</w:t>
-      </w:r>
+        <w:t>Quản lý chi tiết thông tin nhân sự:</w:t>
+      </w:r>
+      <w:bookmarkEnd w:id="123"/>
+    </w:p>
+    <w:p>
+      <w:pPr>
+        <w:pStyle w:val="NormalWeb"/>
+        <w:spacing w:before="60" w:beforeAutospacing="0" w:after="60" w:afterAutospacing="0" w:line="288" w:lineRule="auto"/>
+        <w:ind w:firstLine="567"/>
+        <w:jc w:val="both"/>
+        <w:rPr>
+          <w:rFonts w:asciiTheme="majorHAnsi" w:hAnsiTheme="majorHAnsi" w:cstheme="majorHAnsi"/>
+          <w:sz w:val="26"/>
+          <w:szCs w:val="26"/>
+        </w:rPr>
+      </w:pPr>
+      <w:bookmarkStart w:id="124" w:name="_Toc153398410"/>
+      <w:bookmarkStart w:id="125" w:name="_Toc153653066"/>
       <w:bookmarkEnd w:id="124"/>
+      <w:bookmarkEnd w:id="125"/>
+      <w:r>
+        <w:rPr>
+          <w:rFonts w:asciiTheme="majorHAnsi" w:hAnsiTheme="majorHAnsi" w:cstheme="majorHAnsi"/>
+          <w:sz w:val="26"/>
+          <w:szCs w:val="26"/>
+        </w:rPr>
+        <w:t>Usecase này bắt đầu khi nhà quản lý kích vào nút “Quản lý thông tin nhân sự”, hệ thống sẽ hiển thị ra màn hình “Quản lý thông tin nhân sự”, nhà quản lý có thể:</w:t>
+      </w:r>
+    </w:p>
+    <w:p>
+      <w:pPr>
+        <w:pStyle w:val="NormalWeb"/>
+        <w:spacing w:before="60" w:beforeAutospacing="0" w:after="60" w:afterAutospacing="0" w:line="288" w:lineRule="auto"/>
+        <w:ind w:firstLine="567"/>
+        <w:jc w:val="both"/>
+        <w:rPr>
+          <w:rFonts w:asciiTheme="majorHAnsi" w:hAnsiTheme="majorHAnsi" w:cstheme="majorHAnsi"/>
+          <w:sz w:val="26"/>
+          <w:szCs w:val="26"/>
+        </w:rPr>
+      </w:pPr>
+      <w:r>
+        <w:rPr>
+          <w:rFonts w:asciiTheme="majorHAnsi" w:hAnsiTheme="majorHAnsi" w:cstheme="majorHAnsi"/>
+          <w:sz w:val="26"/>
+          <w:szCs w:val="26"/>
+        </w:rPr>
+        <w:t>- Xem, Thêm, Sửa, Xóa các nhân viên.</w:t>
+      </w:r>
+    </w:p>
+    <w:p>
+      <w:pPr>
+        <w:pStyle w:val="NormalWeb"/>
+        <w:spacing w:before="60" w:beforeAutospacing="0" w:after="60" w:afterAutospacing="0" w:line="288" w:lineRule="auto"/>
+        <w:ind w:firstLine="567"/>
+        <w:jc w:val="both"/>
+        <w:rPr>
+          <w:rFonts w:asciiTheme="majorHAnsi" w:hAnsiTheme="majorHAnsi" w:cstheme="majorHAnsi"/>
+          <w:sz w:val="26"/>
+          <w:szCs w:val="26"/>
+        </w:rPr>
+      </w:pPr>
+      <w:r>
+        <w:rPr>
+          <w:rFonts w:asciiTheme="majorHAnsi" w:hAnsiTheme="majorHAnsi" w:cstheme="majorHAnsi"/>
+          <w:sz w:val="26"/>
+          <w:szCs w:val="26"/>
+        </w:rPr>
+        <w:t>- Kiểm tra phép năm còn lại, nhật ký nghỉ phép, xem phiếu lương hàng tháng.</w:t>
+      </w:r>
+    </w:p>
+    <w:p>
+      <w:pPr>
+        <w:pStyle w:val="NormalWeb"/>
+        <w:spacing w:before="60" w:beforeAutospacing="0" w:after="60" w:afterAutospacing="0" w:line="288" w:lineRule="auto"/>
+        <w:ind w:firstLine="567"/>
+        <w:jc w:val="both"/>
+        <w:rPr>
+          <w:rFonts w:asciiTheme="majorHAnsi" w:hAnsiTheme="majorHAnsi" w:cstheme="majorHAnsi"/>
+          <w:sz w:val="26"/>
+          <w:szCs w:val="26"/>
+        </w:rPr>
+      </w:pPr>
+      <w:r>
+        <w:rPr>
+          <w:rFonts w:asciiTheme="majorHAnsi" w:hAnsiTheme="majorHAnsi" w:cstheme="majorHAnsi"/>
+          <w:sz w:val="26"/>
+          <w:szCs w:val="26"/>
+        </w:rPr>
+        <w:t>- Xét duyệt nghỉ bù, tăng ca cho cá nhân hoặc tập thể, …</w:t>
+      </w:r>
+    </w:p>
+    <w:p>
+      <w:pPr>
+        <w:pStyle w:val="Heading4"/>
+        <w:numPr>
+          <w:ilvl w:val="2"/>
+          <w:numId w:val="5"/>
+        </w:numPr>
+        <w:spacing w:before="60" w:after="60" w:line="288" w:lineRule="auto"/>
+        <w:ind w:left="504"/>
+        <w:rPr>
+          <w:rFonts w:asciiTheme="majorHAnsi" w:eastAsia="Times New Roman" w:hAnsiTheme="majorHAnsi" w:cstheme="majorHAnsi"/>
+          <w:sz w:val="26"/>
+          <w:szCs w:val="26"/>
+        </w:rPr>
+      </w:pPr>
+      <w:bookmarkStart w:id="126" w:name="_Toc169036546"/>
+      <w:r>
+        <w:rPr>
+          <w:rFonts w:asciiTheme="majorHAnsi" w:eastAsia="Times New Roman" w:hAnsiTheme="majorHAnsi" w:cstheme="majorHAnsi"/>
+          <w:sz w:val="26"/>
+          <w:szCs w:val="26"/>
+        </w:rPr>
+        <w:t>Quản lý lịch trực</w:t>
+      </w:r>
+      <w:bookmarkEnd w:id="126"/>
+    </w:p>
+    <w:p>
+      <w:pPr>
+        <w:pStyle w:val="NormalWeb"/>
+        <w:spacing w:before="60" w:beforeAutospacing="0" w:after="60" w:afterAutospacing="0" w:line="288" w:lineRule="auto"/>
+        <w:ind w:firstLine="567"/>
+        <w:jc w:val="both"/>
+        <w:rPr>
+          <w:rFonts w:asciiTheme="majorHAnsi" w:hAnsiTheme="majorHAnsi" w:cstheme="majorHAnsi"/>
+          <w:sz w:val="26"/>
+          <w:szCs w:val="26"/>
+        </w:rPr>
+      </w:pPr>
+      <w:r>
+        <w:rPr>
+          <w:rFonts w:asciiTheme="majorHAnsi" w:hAnsiTheme="majorHAnsi" w:cstheme="majorHAnsi"/>
+          <w:sz w:val="26"/>
+          <w:szCs w:val="26"/>
+        </w:rPr>
+        <w:t>Use case này bắt đầu khi người quản trị kích vào nút “Quản lý lịch trực” trên màn hình chính, hệ thống hiển thị bảng lịch Hiển thị lịch làm việc của nhân viên, phân chia theo ngày, tuần hoặc tháng. Các sự kiện trong lịch làm việc được hiển thị trong bảng này. Use case này mô tả quá trình quản lý và theo dõi lịch làm việc của nhân viên trong tổ chức. Người quản lý có khả năng xem, thêm, sửa đổi và xóa các sự kiện trong lịch làm việc. Mục tiêu của use case là tạo ra một công cụ hiệu quả giúp tổ chức quản lý thời gian làm việc của nhân viên, đồng thời cải thiện sự tổ chức và tính hiệu quả của công việc. Tiền điều kiện cần thiết là người quản lý phải có quyền truy cập vào hệ thống và được phân quyền để quản lý lịch làm việc. Hậu điều kiện là các thay đổi trong lịch làm việc được lưu trữ và cập nhật thành công trên hệ thống.</w:t>
+      </w:r>
     </w:p>
     <w:p>
       <w:pPr>
@@ -1643,7 +1848,7 @@
         <w:keepLines/>
         <w:numPr>
           <w:ilvl w:val="0"/>
-          <w:numId w:val="10"/>
+          <w:numId w:val="3"/>
         </w:numPr>
         <w:spacing w:before="60" w:after="60" w:line="288" w:lineRule="auto"/>
         <w:contextualSpacing w:val="0"/>
@@ -1659,14 +1864,14 @@
           <w:szCs w:val="26"/>
         </w:rPr>
       </w:pPr>
-      <w:bookmarkStart w:id="125" w:name="_Toc166445301"/>
-      <w:bookmarkStart w:id="126" w:name="_Toc166483235"/>
-      <w:bookmarkStart w:id="127" w:name="_Toc169036395"/>
-      <w:bookmarkStart w:id="128" w:name="_Toc169036536"/>
-      <w:bookmarkEnd w:id="125"/>
-      <w:bookmarkEnd w:id="126"/>
+      <w:bookmarkStart w:id="127" w:name="_Toc166445322"/>
+      <w:bookmarkStart w:id="128" w:name="_Toc166483256"/>
+      <w:bookmarkStart w:id="129" w:name="_Toc169036406"/>
+      <w:bookmarkStart w:id="130" w:name="_Toc169036547"/>
       <w:bookmarkEnd w:id="127"/>
       <w:bookmarkEnd w:id="128"/>
+      <w:bookmarkEnd w:id="129"/>
+      <w:bookmarkEnd w:id="130"/>
     </w:p>
     <w:p>
       <w:pPr>
@@ -1675,7 +1880,7 @@
         <w:keepLines/>
         <w:numPr>
           <w:ilvl w:val="0"/>
-          <w:numId w:val="10"/>
+          <w:numId w:val="3"/>
         </w:numPr>
         <w:spacing w:before="60" w:after="60" w:line="288" w:lineRule="auto"/>
         <w:contextualSpacing w:val="0"/>
@@ -1691,14 +1896,18 @@
           <w:szCs w:val="26"/>
         </w:rPr>
       </w:pPr>
-      <w:bookmarkStart w:id="129" w:name="_Toc166445302"/>
-      <w:bookmarkStart w:id="130" w:name="_Toc166483236"/>
-      <w:bookmarkStart w:id="131" w:name="_Toc169036396"/>
-      <w:bookmarkStart w:id="132" w:name="_Toc169036537"/>
-      <w:bookmarkEnd w:id="129"/>
-      <w:bookmarkEnd w:id="130"/>
+      <w:bookmarkStart w:id="131" w:name="_Toc153398411"/>
+      <w:bookmarkStart w:id="132" w:name="_Toc153653067"/>
+      <w:bookmarkStart w:id="133" w:name="_Toc166445323"/>
+      <w:bookmarkStart w:id="134" w:name="_Toc166483257"/>
+      <w:bookmarkStart w:id="135" w:name="_Toc169036407"/>
+      <w:bookmarkStart w:id="136" w:name="_Toc169036548"/>
       <w:bookmarkEnd w:id="131"/>
       <w:bookmarkEnd w:id="132"/>
+      <w:bookmarkEnd w:id="133"/>
+      <w:bookmarkEnd w:id="134"/>
+      <w:bookmarkEnd w:id="135"/>
+      <w:bookmarkEnd w:id="136"/>
     </w:p>
     <w:p>
       <w:pPr>
@@ -1707,7 +1916,7 @@
         <w:keepLines/>
         <w:numPr>
           <w:ilvl w:val="1"/>
-          <w:numId w:val="10"/>
+          <w:numId w:val="3"/>
         </w:numPr>
         <w:spacing w:before="60" w:after="60" w:line="288" w:lineRule="auto"/>
         <w:contextualSpacing w:val="0"/>
@@ -1723,14 +1932,18 @@
           <w:szCs w:val="26"/>
         </w:rPr>
       </w:pPr>
-      <w:bookmarkStart w:id="133" w:name="_Toc166445303"/>
-      <w:bookmarkStart w:id="134" w:name="_Toc166483237"/>
-      <w:bookmarkStart w:id="135" w:name="_Toc169036397"/>
-      <w:bookmarkStart w:id="136" w:name="_Toc169036538"/>
-      <w:bookmarkEnd w:id="133"/>
-      <w:bookmarkEnd w:id="134"/>
-      <w:bookmarkEnd w:id="135"/>
-      <w:bookmarkEnd w:id="136"/>
+      <w:bookmarkStart w:id="137" w:name="_Toc153398412"/>
+      <w:bookmarkStart w:id="138" w:name="_Toc153653068"/>
+      <w:bookmarkStart w:id="139" w:name="_Toc166445324"/>
+      <w:bookmarkStart w:id="140" w:name="_Toc166483258"/>
+      <w:bookmarkStart w:id="141" w:name="_Toc169036408"/>
+      <w:bookmarkStart w:id="142" w:name="_Toc169036549"/>
+      <w:bookmarkEnd w:id="137"/>
+      <w:bookmarkEnd w:id="138"/>
+      <w:bookmarkEnd w:id="139"/>
+      <w:bookmarkEnd w:id="140"/>
+      <w:bookmarkEnd w:id="141"/>
+      <w:bookmarkEnd w:id="142"/>
     </w:p>
     <w:p>
       <w:pPr>
@@ -1739,7 +1952,7 @@
         <w:keepLines/>
         <w:numPr>
           <w:ilvl w:val="2"/>
-          <w:numId w:val="10"/>
+          <w:numId w:val="3"/>
         </w:numPr>
         <w:spacing w:before="60" w:after="60" w:line="288" w:lineRule="auto"/>
         <w:contextualSpacing w:val="0"/>
@@ -1755,14 +1968,44 @@
           <w:szCs w:val="26"/>
         </w:rPr>
       </w:pPr>
-      <w:bookmarkStart w:id="137" w:name="_Toc166445304"/>
-      <w:bookmarkStart w:id="138" w:name="_Toc166483238"/>
-      <w:bookmarkStart w:id="139" w:name="_Toc169036398"/>
-      <w:bookmarkStart w:id="140" w:name="_Toc169036539"/>
-      <w:bookmarkEnd w:id="137"/>
-      <w:bookmarkEnd w:id="138"/>
-      <w:bookmarkEnd w:id="139"/>
-      <w:bookmarkEnd w:id="140"/>
+      <w:bookmarkStart w:id="143" w:name="_Toc153398413"/>
+      <w:bookmarkStart w:id="144" w:name="_Toc153653069"/>
+      <w:bookmarkStart w:id="145" w:name="_Toc166445325"/>
+      <w:bookmarkStart w:id="146" w:name="_Toc166483259"/>
+      <w:bookmarkStart w:id="147" w:name="_Toc169036409"/>
+      <w:bookmarkStart w:id="148" w:name="_Toc169036550"/>
+      <w:bookmarkEnd w:id="143"/>
+      <w:bookmarkEnd w:id="144"/>
+      <w:bookmarkEnd w:id="145"/>
+      <w:bookmarkEnd w:id="146"/>
+      <w:bookmarkEnd w:id="147"/>
+      <w:bookmarkEnd w:id="148"/>
+    </w:p>
+    <w:p>
+      <w:pPr>
+        <w:pStyle w:val="Heading3"/>
+        <w:numPr>
+          <w:ilvl w:val="1"/>
+          <w:numId w:val="17"/>
+        </w:numPr>
+        <w:spacing w:before="60" w:after="60" w:line="288" w:lineRule="auto"/>
+        <w:ind w:left="567" w:hanging="567"/>
+        <w:rPr>
+          <w:rFonts w:asciiTheme="majorHAnsi" w:hAnsiTheme="majorHAnsi" w:cstheme="majorHAnsi"/>
+          <w:sz w:val="26"/>
+          <w:szCs w:val="26"/>
+        </w:rPr>
+      </w:pPr>
+      <w:bookmarkStart w:id="149" w:name="_Toc169036551"/>
+      <w:r>
+        <w:rPr>
+          <w:rFonts w:asciiTheme="majorHAnsi" w:hAnsiTheme="majorHAnsi" w:cstheme="majorHAnsi"/>
+          <w:sz w:val="26"/>
+          <w:szCs w:val="26"/>
+        </w:rPr>
+        <w:t>Phía người dùng</w:t>
+      </w:r>
+      <w:bookmarkEnd w:id="149"/>
     </w:p>
     <w:p>
       <w:pPr>
@@ -1770,8 +2013,8 @@
         <w:keepNext/>
         <w:keepLines/>
         <w:numPr>
-          <w:ilvl w:val="2"/>
-          <w:numId w:val="10"/>
+          <w:ilvl w:val="1"/>
+          <w:numId w:val="5"/>
         </w:numPr>
         <w:spacing w:before="60" w:after="60" w:line="288" w:lineRule="auto"/>
         <w:contextualSpacing w:val="0"/>
@@ -1785,112 +2028,45 @@
           <w:vanish/>
           <w:sz w:val="26"/>
           <w:szCs w:val="26"/>
-        </w:rPr>
-      </w:pPr>
-      <w:bookmarkStart w:id="141" w:name="_Toc166445305"/>
-      <w:bookmarkStart w:id="142" w:name="_Toc166483239"/>
-      <w:bookmarkStart w:id="143" w:name="_Toc169036399"/>
-      <w:bookmarkStart w:id="144" w:name="_Toc169036540"/>
-      <w:bookmarkEnd w:id="141"/>
-      <w:bookmarkEnd w:id="142"/>
-      <w:bookmarkEnd w:id="143"/>
-      <w:bookmarkEnd w:id="144"/>
-    </w:p>
-    <w:p>
-      <w:pPr>
-        <w:pStyle w:val="ListParagraph"/>
-        <w:keepNext/>
-        <w:keepLines/>
-        <w:numPr>
-          <w:ilvl w:val="2"/>
-          <w:numId w:val="10"/>
-        </w:numPr>
-        <w:spacing w:before="60" w:after="60" w:line="288" w:lineRule="auto"/>
-        <w:contextualSpacing w:val="0"/>
-        <w:jc w:val="both"/>
-        <w:outlineLvl w:val="3"/>
-        <w:rPr>
-          <w:rFonts w:asciiTheme="majorHAnsi" w:eastAsia="Times New Roman" w:hAnsiTheme="majorHAnsi" w:cstheme="majorHAnsi"/>
-          <w:bCs/>
-          <w:i/>
-          <w:iCs/>
-          <w:vanish/>
-          <w:sz w:val="26"/>
-          <w:szCs w:val="26"/>
-        </w:rPr>
-      </w:pPr>
-      <w:bookmarkStart w:id="145" w:name="_Toc166445306"/>
-      <w:bookmarkStart w:id="146" w:name="_Toc166483240"/>
-      <w:bookmarkStart w:id="147" w:name="_Toc169036400"/>
-      <w:bookmarkStart w:id="148" w:name="_Toc169036541"/>
-      <w:bookmarkEnd w:id="145"/>
-      <w:bookmarkEnd w:id="146"/>
-      <w:bookmarkEnd w:id="147"/>
-      <w:bookmarkEnd w:id="148"/>
-    </w:p>
-    <w:p>
-      <w:pPr>
-        <w:pStyle w:val="ListParagraph"/>
-        <w:keepNext/>
-        <w:keepLines/>
-        <w:numPr>
-          <w:ilvl w:val="2"/>
-          <w:numId w:val="10"/>
-        </w:numPr>
-        <w:spacing w:before="60" w:after="60" w:line="288" w:lineRule="auto"/>
-        <w:contextualSpacing w:val="0"/>
-        <w:jc w:val="both"/>
-        <w:outlineLvl w:val="3"/>
-        <w:rPr>
-          <w:rFonts w:asciiTheme="majorHAnsi" w:eastAsia="Times New Roman" w:hAnsiTheme="majorHAnsi" w:cstheme="majorHAnsi"/>
-          <w:bCs/>
-          <w:i/>
-          <w:iCs/>
-          <w:vanish/>
-          <w:sz w:val="26"/>
-          <w:szCs w:val="26"/>
-        </w:rPr>
-      </w:pPr>
-      <w:bookmarkStart w:id="149" w:name="_Toc166445307"/>
-      <w:bookmarkStart w:id="150" w:name="_Toc166483241"/>
-      <w:bookmarkStart w:id="151" w:name="_Toc169036401"/>
-      <w:bookmarkStart w:id="152" w:name="_Toc169036542"/>
-      <w:bookmarkEnd w:id="149"/>
+          <w:lang w:val="en-US"/>
+        </w:rPr>
+      </w:pPr>
+      <w:bookmarkStart w:id="150" w:name="_Toc166445327"/>
+      <w:bookmarkStart w:id="151" w:name="_Toc166483261"/>
+      <w:bookmarkStart w:id="152" w:name="_Toc169036411"/>
+      <w:bookmarkStart w:id="153" w:name="_Toc169036552"/>
+      <w:bookmarkStart w:id="154" w:name="_Toc169036553"/>
       <w:bookmarkEnd w:id="150"/>
       <w:bookmarkEnd w:id="151"/>
       <w:bookmarkEnd w:id="152"/>
-    </w:p>
-    <w:p>
-      <w:pPr>
-        <w:pStyle w:val="ListParagraph"/>
-        <w:keepNext/>
-        <w:keepLines/>
+      <w:bookmarkEnd w:id="153"/>
+    </w:p>
+    <w:p>
+      <w:pPr>
+        <w:pStyle w:val="Heading4"/>
         <w:numPr>
           <w:ilvl w:val="2"/>
-          <w:numId w:val="10"/>
+          <w:numId w:val="5"/>
         </w:numPr>
         <w:spacing w:before="60" w:after="60" w:line="288" w:lineRule="auto"/>
-        <w:contextualSpacing w:val="0"/>
-        <w:jc w:val="both"/>
-        <w:outlineLvl w:val="3"/>
+        <w:ind w:left="504"/>
         <w:rPr>
           <w:rFonts w:asciiTheme="majorHAnsi" w:eastAsia="Times New Roman" w:hAnsiTheme="majorHAnsi" w:cstheme="majorHAnsi"/>
-          <w:bCs/>
-          <w:i/>
-          <w:iCs/>
-          <w:vanish/>
-          <w:sz w:val="26"/>
-          <w:szCs w:val="26"/>
-        </w:rPr>
-      </w:pPr>
-      <w:bookmarkStart w:id="153" w:name="_Toc166445308"/>
-      <w:bookmarkStart w:id="154" w:name="_Toc166483242"/>
-      <w:bookmarkStart w:id="155" w:name="_Toc169036402"/>
-      <w:bookmarkStart w:id="156" w:name="_Toc169036543"/>
-      <w:bookmarkEnd w:id="153"/>
+          <w:sz w:val="26"/>
+          <w:szCs w:val="26"/>
+        </w:rPr>
+      </w:pPr>
+      <w:bookmarkStart w:id="155" w:name="_Toc169036554"/>
       <w:bookmarkEnd w:id="154"/>
+      <w:r>
+        <w:rPr>
+          <w:rFonts w:asciiTheme="majorHAnsi" w:eastAsia="Times New Roman" w:hAnsiTheme="majorHAnsi" w:cstheme="majorHAnsi"/>
+          <w:sz w:val="26"/>
+          <w:szCs w:val="26"/>
+        </w:rPr>
+        <w:t>Xem hồ sơ cá nhân</w:t>
+      </w:r>
       <w:bookmarkEnd w:id="155"/>
-      <w:bookmarkEnd w:id="156"/>
     </w:p>
     <w:p>
       <w:pPr>
@@ -1910,7 +2086,7 @@
           <w:sz w:val="26"/>
           <w:szCs w:val="26"/>
         </w:rPr>
-        <w:t>Use case này bắt đầu khi người quản trị kích vào nút “Quản lý công việc” trên màn hình chính, hệ thống hiển thị các thông tin công việc bao gồm: mô tả công việc, mục tiêu, tiến độ, các yêu cầu khác và thông tin về khung năng lực cá nhân và mục tiêu phát triển của nhân viên.</w:t>
+        <w:t>Use Case này bắt đầu khi người dùng đã đăng nhập vào hệ thống và muốn xem thông tin cá nhân của mình. Người dùng chọn mục “Hồ sơ cá nhân” hoặc biểu tượng. Hệ thống chuyển hướng người dùng đến trang hoặc cửa sổ hiển thị thông tin cá nhân của họ.</w:t>
       </w:r>
     </w:p>
     <w:p>
@@ -1931,7 +2107,7 @@
           <w:sz w:val="26"/>
           <w:szCs w:val="26"/>
         </w:rPr>
-        <w:t>Người quản trị có thể tạo và cập nhật thông tin công việc trên hệ thống. Đồng thời, nhân viên có thể cập nhật tiến độ công việc, ghi nhận hoàn thành và gửi báo cáo tiến độ. Người quản trị xem và đánh giá công việc, cung cấp phản hồi và chỉnh sửa công việc khi cần thiết</w:t>
+        <w:t>Hệ thống hiển thị thông tin cá nhân của người dùng, bao gồm các mục như tên, ảnh đại diện, email, số điện thoại, địa chỉ và các thông tin khác mà người dùng đã cung cấp.</w:t>
       </w:r>
     </w:p>
     <w:p>
@@ -1952,7 +2128,7 @@
           <w:sz w:val="26"/>
           <w:szCs w:val="26"/>
         </w:rPr>
-        <w:t>Người quản trị có thể tạo và cập nhật khung năng lực của nhân viên bao gồm: năng lực, mức độ và mô tả chi tiết. Ngoài ra, người quản trị có thể xem và đánh giá năng lực cá nhân, cung cấp phản hồi chỉnh sửa thông tin năng lực theo thời gian khi cần thiết.</w:t>
+        <w:t>Người dùng có thể xem và kiểm tra thông tin cá nhân của mình trên trang này.</w:t>
       </w:r>
     </w:p>
     <w:p>
@@ -1970,16 +2146,16 @@
           <w:szCs w:val="26"/>
         </w:rPr>
       </w:pPr>
-      <w:bookmarkStart w:id="157" w:name="_Toc169036544"/>
+      <w:bookmarkStart w:id="156" w:name="_Toc169036555"/>
       <w:r>
         <w:rPr>
           <w:rFonts w:asciiTheme="majorHAnsi" w:eastAsia="Times New Roman" w:hAnsiTheme="majorHAnsi" w:cstheme="majorHAnsi"/>
           <w:sz w:val="26"/>
           <w:szCs w:val="26"/>
         </w:rPr>
-        <w:t>Mạng xã hội nội bộ doanh nghiệp</w:t>
-      </w:r>
-      <w:bookmarkEnd w:id="157"/>
+        <w:t>Xem nguyên tắc, quy định của công ty.</w:t>
+      </w:r>
+      <w:bookmarkEnd w:id="156"/>
     </w:p>
     <w:p>
       <w:pPr>
@@ -1999,7 +2175,7 @@
           <w:sz w:val="26"/>
           <w:szCs w:val="26"/>
         </w:rPr>
-        <w:t xml:space="preserve">Usecase này bắt đầu khi nhà quản lý kích vào nút “Mạng xã hội nội bộ”, hệ thống hiển thị ra ô để nhập nội quy - quy định của công ty (các nội quy - quy định này được xây dựng dựa trên Bộ luật Lao Động mới nhất theo Pháp luật cùng với một số quy định </w:t>
+        <w:t xml:space="preserve">Use Case này mô tả quá trình mà nhân viên hoặc thành viên của công ty có thể xem và tiếp cận nguyên tắc và quy định mà công ty đưa ra. Người dùng truy cập vào </w:t>
       </w:r>
       <w:r>
         <w:rPr>
@@ -2008,34 +2184,8 @@
           <w:szCs w:val="26"/>
         </w:rPr>
         <w:lastRenderedPageBreak/>
-        <w:t>công ty đề ra), sau đó kích nút “Tạo”, hệ thống sẽ cập nhật các thông tin này trong chức năng “Xem nguyên tắc, quy định của công ty”.</w:t>
-      </w:r>
-    </w:p>
-    <w:p>
-      <w:pPr>
-        <w:pStyle w:val="Heading4"/>
-        <w:numPr>
-          <w:ilvl w:val="2"/>
-          <w:numId w:val="5"/>
-        </w:numPr>
-        <w:spacing w:before="60" w:after="60" w:line="288" w:lineRule="auto"/>
-        <w:ind w:left="504"/>
-        <w:rPr>
-          <w:rFonts w:asciiTheme="majorHAnsi" w:eastAsia="Times New Roman" w:hAnsiTheme="majorHAnsi" w:cstheme="majorHAnsi"/>
-          <w:sz w:val="26"/>
-          <w:szCs w:val="26"/>
-        </w:rPr>
-      </w:pPr>
-      <w:bookmarkStart w:id="158" w:name="_Toc169036545"/>
-      <w:r>
-        <w:rPr>
-          <w:rFonts w:asciiTheme="majorHAnsi" w:eastAsia="Times New Roman" w:hAnsiTheme="majorHAnsi" w:cstheme="majorHAnsi"/>
-          <w:sz w:val="26"/>
-          <w:szCs w:val="26"/>
-        </w:rPr>
-        <w:t>Quản lý chi tiết thông tin nhân sự:</w:t>
-      </w:r>
-      <w:bookmarkEnd w:id="158"/>
+        <w:t>trang web của công ty, sau đó điều hướng đến mục “Nguyên tắc và Quy định”. Hệ thống hiển thị danh sách các nguyên tắc, quy định, và chính sách của công ty.</w:t>
+      </w:r>
     </w:p>
     <w:p>
       <w:pPr>
@@ -2049,17 +2199,13 @@
           <w:szCs w:val="26"/>
         </w:rPr>
       </w:pPr>
-      <w:bookmarkStart w:id="159" w:name="_Toc153398410"/>
-      <w:bookmarkStart w:id="160" w:name="_Toc153653066"/>
-      <w:bookmarkEnd w:id="159"/>
-      <w:bookmarkEnd w:id="160"/>
-      <w:r>
-        <w:rPr>
-          <w:rFonts w:asciiTheme="majorHAnsi" w:hAnsiTheme="majorHAnsi" w:cstheme="majorHAnsi"/>
-          <w:sz w:val="26"/>
-          <w:szCs w:val="26"/>
-        </w:rPr>
-        <w:t>Usecase này bắt đầu khi nhà quản lý kích vào nút “Quản lý thông tin nhân sự”, hệ thống sẽ hiển thị ra màn hình “Quản lý thông tin nhân sự”, nhà quản lý có thể:</w:t>
+      <w:r>
+        <w:rPr>
+          <w:rFonts w:asciiTheme="majorHAnsi" w:hAnsiTheme="majorHAnsi" w:cstheme="majorHAnsi"/>
+          <w:sz w:val="26"/>
+          <w:szCs w:val="26"/>
+        </w:rPr>
+        <w:t>Người dùng có thể duyệt qua danh sách hoặc sử dụng công cụ tìm kiếm để tìm kiếm một nguyên tắc hoặc quy định cụ thể. Người dùng chọn một nguyên tắc hoặc quy định để xem chi tiết.</w:t>
       </w:r>
     </w:p>
     <w:p>
@@ -2080,7 +2226,7 @@
           <w:sz w:val="26"/>
           <w:szCs w:val="26"/>
         </w:rPr>
-        <w:t>- Xem, Thêm, Sửa, Xóa các nhân viên.</w:t>
+        <w:t>Hệ thống hiển thị nội dung chi tiết của nguyên tắc hoặc quy định được chọn, bao gồm mô tả, hiệu lực, và bất kỳ hướng dẫn hoặc hậu quả nào liên quan.</w:t>
       </w:r>
     </w:p>
     <w:p>
@@ -2101,8 +2247,34 @@
           <w:sz w:val="26"/>
           <w:szCs w:val="26"/>
         </w:rPr>
-        <w:t>- Kiểm tra phép năm còn lại, nhật ký nghỉ phép, xem phiếu lương hàng tháng.</w:t>
-      </w:r>
+        <w:t>Người dùng đọc và hiểu nội dung của nguyên tắc hoặc quy định, và có thể quay lại danh sách hoặc tiếp tục duyệt qua các mục khác.</w:t>
+      </w:r>
+    </w:p>
+    <w:p>
+      <w:pPr>
+        <w:pStyle w:val="Heading4"/>
+        <w:numPr>
+          <w:ilvl w:val="2"/>
+          <w:numId w:val="5"/>
+        </w:numPr>
+        <w:spacing w:before="60" w:after="60" w:line="288" w:lineRule="auto"/>
+        <w:ind w:left="504"/>
+        <w:rPr>
+          <w:rFonts w:asciiTheme="majorHAnsi" w:eastAsia="Times New Roman" w:hAnsiTheme="majorHAnsi" w:cstheme="majorHAnsi"/>
+          <w:sz w:val="26"/>
+          <w:szCs w:val="26"/>
+        </w:rPr>
+      </w:pPr>
+      <w:bookmarkStart w:id="157" w:name="_Toc169036556"/>
+      <w:r>
+        <w:rPr>
+          <w:rFonts w:asciiTheme="majorHAnsi" w:eastAsia="Times New Roman" w:hAnsiTheme="majorHAnsi" w:cstheme="majorHAnsi"/>
+          <w:sz w:val="26"/>
+          <w:szCs w:val="26"/>
+        </w:rPr>
+        <w:t>Chấm công</w:t>
+      </w:r>
+      <w:bookmarkEnd w:id="157"/>
     </w:p>
     <w:p>
       <w:pPr>
@@ -2122,34 +2294,8 @@
           <w:sz w:val="26"/>
           <w:szCs w:val="26"/>
         </w:rPr>
-        <w:t>- Xét duyệt nghỉ bù, tăng ca cho cá nhân hoặc tập thể, …</w:t>
-      </w:r>
-    </w:p>
-    <w:p>
-      <w:pPr>
-        <w:pStyle w:val="Heading4"/>
-        <w:numPr>
-          <w:ilvl w:val="2"/>
-          <w:numId w:val="5"/>
-        </w:numPr>
-        <w:spacing w:before="60" w:after="60" w:line="288" w:lineRule="auto"/>
-        <w:ind w:left="504"/>
-        <w:rPr>
-          <w:rFonts w:asciiTheme="majorHAnsi" w:eastAsia="Times New Roman" w:hAnsiTheme="majorHAnsi" w:cstheme="majorHAnsi"/>
-          <w:sz w:val="26"/>
-          <w:szCs w:val="26"/>
-        </w:rPr>
-      </w:pPr>
-      <w:bookmarkStart w:id="161" w:name="_Toc169036546"/>
-      <w:r>
-        <w:rPr>
-          <w:rFonts w:asciiTheme="majorHAnsi" w:eastAsia="Times New Roman" w:hAnsiTheme="majorHAnsi" w:cstheme="majorHAnsi"/>
-          <w:sz w:val="26"/>
-          <w:szCs w:val="26"/>
-        </w:rPr>
-        <w:t>Quản lý lịch trực</w:t>
-      </w:r>
-      <w:bookmarkEnd w:id="161"/>
+        <w:t>Use Case này mô tả quá trình chấm công cho nhân viên. Nhân viên đăng nhập vào hệ thống chấm công bằng tài khoản của mình.</w:t>
+      </w:r>
     </w:p>
     <w:p>
       <w:pPr>
@@ -2169,233 +2315,26 @@
           <w:sz w:val="26"/>
           <w:szCs w:val="26"/>
         </w:rPr>
-        <w:t>Use case này bắt đầu khi người quản trị kích vào nút “Quản lý lịch trực” trên màn hình chính, hệ thống hiển thị bảng lịch Hiển thị lịch làm việc của nhân viên, phân chia theo ngày, tuần hoặc tháng. Các sự kiện trong lịch làm việc được hiển thị trong bảng này. Use case này mô tả quá trình quản lý và theo dõi lịch làm việc của nhân viên trong tổ chức. Người quản lý có khả năng xem, thêm, sửa đổi và xóa các sự kiện trong lịch làm việc. Mục tiêu của use case là tạo ra một công cụ hiệu quả giúp tổ chức quản lý thời gian làm việc của nhân viên, đồng thời cải thiện sự tổ chức và tính hiệu quả của công việc. Tiền điều kiện cần thiết là người quản lý phải có quyền truy cập vào hệ thống và được phân quyền để quản lý lịch làm việc. Hậu điều kiện là các thay đổi trong lịch làm việc được lưu trữ và cập nhật thành công trên hệ thống.</w:t>
-      </w:r>
-    </w:p>
-    <w:p>
-      <w:pPr>
-        <w:pStyle w:val="ListParagraph"/>
-        <w:keepNext/>
-        <w:keepLines/>
-        <w:numPr>
-          <w:ilvl w:val="0"/>
-          <w:numId w:val="3"/>
-        </w:numPr>
-        <w:spacing w:before="60" w:after="60" w:line="288" w:lineRule="auto"/>
-        <w:contextualSpacing w:val="0"/>
-        <w:jc w:val="both"/>
-        <w:outlineLvl w:val="3"/>
-        <w:rPr>
-          <w:rFonts w:asciiTheme="majorHAnsi" w:eastAsia="Times New Roman" w:hAnsiTheme="majorHAnsi" w:cstheme="majorHAnsi"/>
-          <w:bCs/>
-          <w:i/>
-          <w:iCs/>
-          <w:vanish/>
-          <w:sz w:val="26"/>
-          <w:szCs w:val="26"/>
-        </w:rPr>
-      </w:pPr>
-      <w:bookmarkStart w:id="162" w:name="_Toc166445322"/>
-      <w:bookmarkStart w:id="163" w:name="_Toc166483256"/>
-      <w:bookmarkStart w:id="164" w:name="_Toc169036406"/>
-      <w:bookmarkStart w:id="165" w:name="_Toc169036547"/>
-      <w:bookmarkEnd w:id="162"/>
-      <w:bookmarkEnd w:id="163"/>
-      <w:bookmarkEnd w:id="164"/>
-      <w:bookmarkEnd w:id="165"/>
-    </w:p>
-    <w:p>
-      <w:pPr>
-        <w:pStyle w:val="ListParagraph"/>
-        <w:keepNext/>
-        <w:keepLines/>
-        <w:numPr>
-          <w:ilvl w:val="0"/>
-          <w:numId w:val="3"/>
-        </w:numPr>
-        <w:spacing w:before="60" w:after="60" w:line="288" w:lineRule="auto"/>
-        <w:contextualSpacing w:val="0"/>
-        <w:jc w:val="both"/>
-        <w:outlineLvl w:val="3"/>
-        <w:rPr>
-          <w:rFonts w:asciiTheme="majorHAnsi" w:eastAsia="Times New Roman" w:hAnsiTheme="majorHAnsi" w:cstheme="majorHAnsi"/>
-          <w:bCs/>
-          <w:i/>
-          <w:iCs/>
-          <w:vanish/>
-          <w:sz w:val="26"/>
-          <w:szCs w:val="26"/>
-        </w:rPr>
-      </w:pPr>
-      <w:bookmarkStart w:id="166" w:name="_Toc153398411"/>
-      <w:bookmarkStart w:id="167" w:name="_Toc153653067"/>
-      <w:bookmarkStart w:id="168" w:name="_Toc166445323"/>
-      <w:bookmarkStart w:id="169" w:name="_Toc166483257"/>
-      <w:bookmarkStart w:id="170" w:name="_Toc169036407"/>
-      <w:bookmarkStart w:id="171" w:name="_Toc169036548"/>
-      <w:bookmarkEnd w:id="166"/>
-      <w:bookmarkEnd w:id="167"/>
-      <w:bookmarkEnd w:id="168"/>
-      <w:bookmarkEnd w:id="169"/>
-      <w:bookmarkEnd w:id="170"/>
-      <w:bookmarkEnd w:id="171"/>
-    </w:p>
-    <w:p>
-      <w:pPr>
-        <w:pStyle w:val="ListParagraph"/>
-        <w:keepNext/>
-        <w:keepLines/>
-        <w:numPr>
-          <w:ilvl w:val="1"/>
-          <w:numId w:val="3"/>
-        </w:numPr>
-        <w:spacing w:before="60" w:after="60" w:line="288" w:lineRule="auto"/>
-        <w:contextualSpacing w:val="0"/>
-        <w:jc w:val="both"/>
-        <w:outlineLvl w:val="3"/>
-        <w:rPr>
-          <w:rFonts w:asciiTheme="majorHAnsi" w:eastAsia="Times New Roman" w:hAnsiTheme="majorHAnsi" w:cstheme="majorHAnsi"/>
-          <w:bCs/>
-          <w:i/>
-          <w:iCs/>
-          <w:vanish/>
-          <w:sz w:val="26"/>
-          <w:szCs w:val="26"/>
-        </w:rPr>
-      </w:pPr>
-      <w:bookmarkStart w:id="172" w:name="_Toc153398412"/>
-      <w:bookmarkStart w:id="173" w:name="_Toc153653068"/>
-      <w:bookmarkStart w:id="174" w:name="_Toc166445324"/>
-      <w:bookmarkStart w:id="175" w:name="_Toc166483258"/>
-      <w:bookmarkStart w:id="176" w:name="_Toc169036408"/>
-      <w:bookmarkStart w:id="177" w:name="_Toc169036549"/>
-      <w:bookmarkEnd w:id="172"/>
-      <w:bookmarkEnd w:id="173"/>
-      <w:bookmarkEnd w:id="174"/>
-      <w:bookmarkEnd w:id="175"/>
-      <w:bookmarkEnd w:id="176"/>
-      <w:bookmarkEnd w:id="177"/>
-    </w:p>
-    <w:p>
-      <w:pPr>
-        <w:pStyle w:val="ListParagraph"/>
-        <w:keepNext/>
-        <w:keepLines/>
-        <w:numPr>
-          <w:ilvl w:val="2"/>
-          <w:numId w:val="3"/>
-        </w:numPr>
-        <w:spacing w:before="60" w:after="60" w:line="288" w:lineRule="auto"/>
-        <w:contextualSpacing w:val="0"/>
-        <w:jc w:val="both"/>
-        <w:outlineLvl w:val="3"/>
-        <w:rPr>
-          <w:rFonts w:asciiTheme="majorHAnsi" w:eastAsia="Times New Roman" w:hAnsiTheme="majorHAnsi" w:cstheme="majorHAnsi"/>
-          <w:bCs/>
-          <w:i/>
-          <w:iCs/>
-          <w:vanish/>
-          <w:sz w:val="26"/>
-          <w:szCs w:val="26"/>
-        </w:rPr>
-      </w:pPr>
-      <w:bookmarkStart w:id="178" w:name="_Toc153398413"/>
-      <w:bookmarkStart w:id="179" w:name="_Toc153653069"/>
-      <w:bookmarkStart w:id="180" w:name="_Toc166445325"/>
-      <w:bookmarkStart w:id="181" w:name="_Toc166483259"/>
-      <w:bookmarkStart w:id="182" w:name="_Toc169036409"/>
-      <w:bookmarkStart w:id="183" w:name="_Toc169036550"/>
-      <w:bookmarkEnd w:id="178"/>
-      <w:bookmarkEnd w:id="179"/>
-      <w:bookmarkEnd w:id="180"/>
-      <w:bookmarkEnd w:id="181"/>
-      <w:bookmarkEnd w:id="182"/>
-      <w:bookmarkEnd w:id="183"/>
-    </w:p>
-    <w:p>
-      <w:pPr>
-        <w:pStyle w:val="Heading3"/>
-        <w:numPr>
-          <w:ilvl w:val="1"/>
-          <w:numId w:val="17"/>
-        </w:numPr>
-        <w:spacing w:before="60" w:after="60" w:line="288" w:lineRule="auto"/>
-        <w:ind w:left="567" w:hanging="567"/>
-        <w:rPr>
-          <w:rFonts w:asciiTheme="majorHAnsi" w:hAnsiTheme="majorHAnsi" w:cstheme="majorHAnsi"/>
-          <w:sz w:val="26"/>
-          <w:szCs w:val="26"/>
-        </w:rPr>
-      </w:pPr>
-      <w:bookmarkStart w:id="184" w:name="_Toc169036551"/>
-      <w:r>
-        <w:rPr>
-          <w:rFonts w:asciiTheme="majorHAnsi" w:hAnsiTheme="majorHAnsi" w:cstheme="majorHAnsi"/>
-          <w:sz w:val="26"/>
-          <w:szCs w:val="26"/>
-        </w:rPr>
-        <w:t>Phía người dùng</w:t>
-      </w:r>
-      <w:bookmarkEnd w:id="184"/>
-    </w:p>
-    <w:p>
-      <w:pPr>
-        <w:pStyle w:val="ListParagraph"/>
-        <w:keepNext/>
-        <w:keepLines/>
-        <w:numPr>
-          <w:ilvl w:val="1"/>
-          <w:numId w:val="5"/>
-        </w:numPr>
-        <w:spacing w:before="60" w:after="60" w:line="288" w:lineRule="auto"/>
-        <w:contextualSpacing w:val="0"/>
-        <w:jc w:val="both"/>
-        <w:outlineLvl w:val="3"/>
-        <w:rPr>
-          <w:rFonts w:asciiTheme="majorHAnsi" w:eastAsia="Times New Roman" w:hAnsiTheme="majorHAnsi" w:cstheme="majorHAnsi"/>
-          <w:bCs/>
-          <w:i/>
-          <w:iCs/>
-          <w:vanish/>
-          <w:sz w:val="26"/>
-          <w:szCs w:val="26"/>
-          <w:lang w:val="en-US"/>
-        </w:rPr>
-      </w:pPr>
-      <w:bookmarkStart w:id="185" w:name="_Toc166445327"/>
-      <w:bookmarkStart w:id="186" w:name="_Toc166483261"/>
-      <w:bookmarkStart w:id="187" w:name="_Toc169036411"/>
-      <w:bookmarkStart w:id="188" w:name="_Toc169036552"/>
-      <w:bookmarkStart w:id="189" w:name="_Toc169036553"/>
-      <w:bookmarkEnd w:id="185"/>
-      <w:bookmarkEnd w:id="186"/>
-      <w:bookmarkEnd w:id="187"/>
-      <w:bookmarkEnd w:id="188"/>
-    </w:p>
-    <w:p>
-      <w:pPr>
-        <w:pStyle w:val="Heading4"/>
-        <w:numPr>
-          <w:ilvl w:val="2"/>
-          <w:numId w:val="5"/>
-        </w:numPr>
-        <w:spacing w:before="60" w:after="60" w:line="288" w:lineRule="auto"/>
-        <w:ind w:left="504"/>
-        <w:rPr>
-          <w:rFonts w:asciiTheme="majorHAnsi" w:eastAsia="Times New Roman" w:hAnsiTheme="majorHAnsi" w:cstheme="majorHAnsi"/>
-          <w:sz w:val="26"/>
-          <w:szCs w:val="26"/>
-        </w:rPr>
-      </w:pPr>
-      <w:r>
-        <w:rPr>
-          <w:rFonts w:asciiTheme="majorHAnsi" w:eastAsia="Times New Roman" w:hAnsiTheme="majorHAnsi" w:cstheme="majorHAnsi"/>
-          <w:sz w:val="26"/>
-          <w:szCs w:val="26"/>
-        </w:rPr>
-        <w:t>Xem thông tin doanh nghiệp, chi nhánh, đơn vị trực thuộc</w:t>
-      </w:r>
-      <w:bookmarkEnd w:id="189"/>
+        <w:t xml:space="preserve">Hệ thống hiển thị tùy chọn chấm công: “Chấm công </w:t>
+      </w:r>
+      <w:proofErr w:type="gramStart"/>
+      <w:r>
+        <w:rPr>
+          <w:rFonts w:asciiTheme="majorHAnsi" w:hAnsiTheme="majorHAnsi" w:cstheme="majorHAnsi"/>
+          <w:sz w:val="26"/>
+          <w:szCs w:val="26"/>
+        </w:rPr>
+        <w:t>“ hoặc</w:t>
+      </w:r>
+      <w:proofErr w:type="gramEnd"/>
+      <w:r>
+        <w:rPr>
+          <w:rFonts w:asciiTheme="majorHAnsi" w:hAnsiTheme="majorHAnsi" w:cstheme="majorHAnsi"/>
+          <w:sz w:val="26"/>
+          <w:szCs w:val="26"/>
+        </w:rPr>
+        <w:t xml:space="preserve"> “Bắt đầu làm việc”.</w:t>
+      </w:r>
     </w:p>
     <w:p>
       <w:pPr>
@@ -2415,34 +2354,8 @@
           <w:sz w:val="26"/>
           <w:szCs w:val="26"/>
         </w:rPr>
-        <w:t>Usecase này bắt đầu khi nhân viên kích vào nút “Doanh nghiệp”, hệ thống sẽ hiện thị ra các thông tin bao gồm các mục như tên, địa chỉ, thông tin liên hệ, lịch sử, sản phẩm/dịch vụ cung cấp, hoặc bất kỳ thông tin nào khác mà người dùng có thể quan tâm. Chức năng này giúp người dùng có cái nhìn tổng quan về tổ chức, cũng như cung cấp thông tin cần thiết để liên hệ hoặc tương tác với doanh nghiệp hoặc các đơn vị liên quan.</w:t>
-      </w:r>
-    </w:p>
-    <w:p>
-      <w:pPr>
-        <w:pStyle w:val="Heading4"/>
-        <w:numPr>
-          <w:ilvl w:val="2"/>
-          <w:numId w:val="5"/>
-        </w:numPr>
-        <w:spacing w:before="60" w:after="60" w:line="288" w:lineRule="auto"/>
-        <w:ind w:left="504"/>
-        <w:rPr>
-          <w:rFonts w:asciiTheme="majorHAnsi" w:eastAsia="Times New Roman" w:hAnsiTheme="majorHAnsi" w:cstheme="majorHAnsi"/>
-          <w:sz w:val="26"/>
-          <w:szCs w:val="26"/>
-        </w:rPr>
-      </w:pPr>
-      <w:bookmarkStart w:id="190" w:name="_Toc169036554"/>
-      <w:r>
-        <w:rPr>
-          <w:rFonts w:asciiTheme="majorHAnsi" w:eastAsia="Times New Roman" w:hAnsiTheme="majorHAnsi" w:cstheme="majorHAnsi"/>
-          <w:sz w:val="26"/>
-          <w:szCs w:val="26"/>
-        </w:rPr>
-        <w:t>Xem hồ sơ cá nhân</w:t>
-      </w:r>
-      <w:bookmarkEnd w:id="190"/>
+        <w:t>Nhân viên chọn tùy chọn tương ứng để ghi nhận thời gian vào làm.</w:t>
+      </w:r>
     </w:p>
     <w:p>
       <w:pPr>
@@ -2462,8 +2375,34 @@
           <w:sz w:val="26"/>
           <w:szCs w:val="26"/>
         </w:rPr>
-        <w:t>Use Case này bắt đầu khi người dùng đã đăng nhập vào hệ thống và muốn xem thông tin cá nhân của mình. Người dùng chọn mục “Hồ sơ cá nhân” hoặc biểu tượng. Hệ thống chuyển hướng người dùng đến trang hoặc cửa sổ hiển thị thông tin cá nhân của họ.</w:t>
-      </w:r>
+        <w:t>Hệ thống hiển thị thông báo xác nhận cho nhân viên sau khi họ đã chấm công thành công.</w:t>
+      </w:r>
+    </w:p>
+    <w:p>
+      <w:pPr>
+        <w:pStyle w:val="Heading4"/>
+        <w:numPr>
+          <w:ilvl w:val="2"/>
+          <w:numId w:val="5"/>
+        </w:numPr>
+        <w:spacing w:before="60" w:after="60" w:line="288" w:lineRule="auto"/>
+        <w:ind w:left="504"/>
+        <w:rPr>
+          <w:rFonts w:asciiTheme="majorHAnsi" w:eastAsia="Times New Roman" w:hAnsiTheme="majorHAnsi" w:cstheme="majorHAnsi"/>
+          <w:sz w:val="26"/>
+          <w:szCs w:val="26"/>
+        </w:rPr>
+      </w:pPr>
+      <w:bookmarkStart w:id="158" w:name="_Toc169036558"/>
+      <w:r>
+        <w:rPr>
+          <w:rFonts w:asciiTheme="majorHAnsi" w:eastAsia="Times New Roman" w:hAnsiTheme="majorHAnsi" w:cstheme="majorHAnsi"/>
+          <w:sz w:val="26"/>
+          <w:szCs w:val="26"/>
+        </w:rPr>
+        <w:t>Xem thông tin về lương và phúc lợi</w:t>
+      </w:r>
+      <w:bookmarkEnd w:id="158"/>
     </w:p>
     <w:p>
       <w:pPr>
@@ -2483,8 +2422,231 @@
           <w:sz w:val="26"/>
           <w:szCs w:val="26"/>
         </w:rPr>
-        <w:t>Hệ thống hiển thị thông tin cá nhân của người dùng, bao gồm các mục như tên, ảnh đại diện, email, số điện thoại, địa chỉ và các thông tin khác mà người dùng đã cung cấp.</w:t>
-      </w:r>
+        <w:t>Use case này mô tả quá trình mà nhân viên có thể xem và truy cập thông tin về lương và các phúc lợi khác mà họ được hưởng.</w:t>
+      </w:r>
+    </w:p>
+    <w:p>
+      <w:pPr>
+        <w:pStyle w:val="NormalWeb"/>
+        <w:numPr>
+          <w:ilvl w:val="0"/>
+          <w:numId w:val="13"/>
+        </w:numPr>
+        <w:spacing w:before="60" w:beforeAutospacing="0" w:after="60" w:afterAutospacing="0" w:line="288" w:lineRule="auto"/>
+        <w:ind w:left="0" w:firstLine="567"/>
+        <w:jc w:val="both"/>
+        <w:rPr>
+          <w:rFonts w:asciiTheme="majorHAnsi" w:hAnsiTheme="majorHAnsi" w:cstheme="majorHAnsi"/>
+          <w:sz w:val="26"/>
+          <w:szCs w:val="26"/>
+        </w:rPr>
+      </w:pPr>
+      <w:r>
+        <w:rPr>
+          <w:rFonts w:asciiTheme="majorHAnsi" w:hAnsiTheme="majorHAnsi" w:cstheme="majorHAnsi"/>
+          <w:sz w:val="26"/>
+          <w:szCs w:val="26"/>
+        </w:rPr>
+        <w:t>Truy cập vào trang thông tin về lương và phúc lợi:</w:t>
+      </w:r>
+    </w:p>
+    <w:p>
+      <w:pPr>
+        <w:pStyle w:val="NormalWeb"/>
+        <w:numPr>
+          <w:ilvl w:val="0"/>
+          <w:numId w:val="14"/>
+        </w:numPr>
+        <w:spacing w:before="60" w:beforeAutospacing="0" w:after="60" w:afterAutospacing="0" w:line="288" w:lineRule="auto"/>
+        <w:ind w:left="567" w:firstLine="567"/>
+        <w:jc w:val="both"/>
+        <w:rPr>
+          <w:rFonts w:asciiTheme="majorHAnsi" w:hAnsiTheme="majorHAnsi" w:cstheme="majorHAnsi"/>
+          <w:sz w:val="26"/>
+          <w:szCs w:val="26"/>
+        </w:rPr>
+      </w:pPr>
+      <w:r>
+        <w:rPr>
+          <w:rFonts w:asciiTheme="majorHAnsi" w:hAnsiTheme="majorHAnsi" w:cstheme="majorHAnsi"/>
+          <w:sz w:val="26"/>
+          <w:szCs w:val="26"/>
+        </w:rPr>
+        <w:t>Nhân viên truy cập vào hệ thống bằng cách sử dụng tài khoản cá nhân của mình.</w:t>
+      </w:r>
+    </w:p>
+    <w:p>
+      <w:pPr>
+        <w:pStyle w:val="NormalWeb"/>
+        <w:numPr>
+          <w:ilvl w:val="0"/>
+          <w:numId w:val="14"/>
+        </w:numPr>
+        <w:spacing w:before="60" w:beforeAutospacing="0" w:after="60" w:afterAutospacing="0" w:line="288" w:lineRule="auto"/>
+        <w:ind w:left="567" w:firstLine="567"/>
+        <w:jc w:val="both"/>
+        <w:rPr>
+          <w:rFonts w:asciiTheme="majorHAnsi" w:hAnsiTheme="majorHAnsi" w:cstheme="majorHAnsi"/>
+          <w:sz w:val="26"/>
+          <w:szCs w:val="26"/>
+        </w:rPr>
+      </w:pPr>
+      <w:r>
+        <w:rPr>
+          <w:rFonts w:asciiTheme="majorHAnsi" w:hAnsiTheme="majorHAnsi" w:cstheme="majorHAnsi"/>
+          <w:sz w:val="26"/>
+          <w:szCs w:val="26"/>
+        </w:rPr>
+        <w:t>Họ điều hướng đến trang hoặc mục thông tin về lương và phúc lợi, có thể được hiển thị trên dashboard hoặc menu chính của hệ thống.</w:t>
+      </w:r>
+    </w:p>
+    <w:p>
+      <w:pPr>
+        <w:pStyle w:val="NormalWeb"/>
+        <w:numPr>
+          <w:ilvl w:val="0"/>
+          <w:numId w:val="13"/>
+        </w:numPr>
+        <w:spacing w:before="60" w:beforeAutospacing="0" w:after="60" w:afterAutospacing="0" w:line="288" w:lineRule="auto"/>
+        <w:ind w:left="0" w:firstLine="567"/>
+        <w:jc w:val="both"/>
+        <w:rPr>
+          <w:rFonts w:asciiTheme="majorHAnsi" w:hAnsiTheme="majorHAnsi" w:cstheme="majorHAnsi"/>
+          <w:sz w:val="26"/>
+          <w:szCs w:val="26"/>
+        </w:rPr>
+      </w:pPr>
+      <w:r>
+        <w:rPr>
+          <w:rFonts w:asciiTheme="majorHAnsi" w:hAnsiTheme="majorHAnsi" w:cstheme="majorHAnsi"/>
+          <w:sz w:val="26"/>
+          <w:szCs w:val="26"/>
+        </w:rPr>
+        <w:t>Xem thông tin về lương:</w:t>
+      </w:r>
+    </w:p>
+    <w:p>
+      <w:pPr>
+        <w:pStyle w:val="NormalWeb"/>
+        <w:numPr>
+          <w:ilvl w:val="0"/>
+          <w:numId w:val="14"/>
+        </w:numPr>
+        <w:spacing w:before="60" w:beforeAutospacing="0" w:after="60" w:afterAutospacing="0" w:line="288" w:lineRule="auto"/>
+        <w:ind w:left="567" w:firstLine="567"/>
+        <w:jc w:val="both"/>
+        <w:rPr>
+          <w:rFonts w:asciiTheme="majorHAnsi" w:hAnsiTheme="majorHAnsi" w:cstheme="majorHAnsi"/>
+          <w:sz w:val="26"/>
+          <w:szCs w:val="26"/>
+        </w:rPr>
+      </w:pPr>
+      <w:r>
+        <w:rPr>
+          <w:rFonts w:asciiTheme="majorHAnsi" w:hAnsiTheme="majorHAnsi" w:cstheme="majorHAnsi"/>
+          <w:sz w:val="26"/>
+          <w:szCs w:val="26"/>
+        </w:rPr>
+        <w:t>Hệ thống hiển thị các thông tin liên quan đến lương của nhân viên, bao gồm mức lương cơ bản, các khoản phụ cấp, các khoản thưởng và các khoản trừ.</w:t>
+      </w:r>
+    </w:p>
+    <w:p>
+      <w:pPr>
+        <w:pStyle w:val="NormalWeb"/>
+        <w:numPr>
+          <w:ilvl w:val="0"/>
+          <w:numId w:val="14"/>
+        </w:numPr>
+        <w:spacing w:before="60" w:beforeAutospacing="0" w:after="60" w:afterAutospacing="0" w:line="288" w:lineRule="auto"/>
+        <w:ind w:left="567" w:firstLine="567"/>
+        <w:jc w:val="both"/>
+        <w:rPr>
+          <w:rFonts w:asciiTheme="majorHAnsi" w:hAnsiTheme="majorHAnsi" w:cstheme="majorHAnsi"/>
+          <w:sz w:val="26"/>
+          <w:szCs w:val="26"/>
+        </w:rPr>
+      </w:pPr>
+      <w:r>
+        <w:rPr>
+          <w:rFonts w:asciiTheme="majorHAnsi" w:hAnsiTheme="majorHAnsi" w:cstheme="majorHAnsi"/>
+          <w:sz w:val="26"/>
+          <w:szCs w:val="26"/>
+        </w:rPr>
+        <w:t>Thông tin có thể được hiển thị dưới dạng bảng hoặc danh sách, tùy thuộc vào cách tổ chức hệ thống.</w:t>
+      </w:r>
+    </w:p>
+    <w:p>
+      <w:pPr>
+        <w:pStyle w:val="NormalWeb"/>
+        <w:numPr>
+          <w:ilvl w:val="0"/>
+          <w:numId w:val="13"/>
+        </w:numPr>
+        <w:spacing w:before="60" w:beforeAutospacing="0" w:after="60" w:afterAutospacing="0" w:line="288" w:lineRule="auto"/>
+        <w:ind w:left="0" w:firstLine="567"/>
+        <w:jc w:val="both"/>
+        <w:rPr>
+          <w:rFonts w:asciiTheme="majorHAnsi" w:hAnsiTheme="majorHAnsi" w:cstheme="majorHAnsi"/>
+          <w:sz w:val="26"/>
+          <w:szCs w:val="26"/>
+        </w:rPr>
+      </w:pPr>
+      <w:r>
+        <w:rPr>
+          <w:rFonts w:asciiTheme="majorHAnsi" w:hAnsiTheme="majorHAnsi" w:cstheme="majorHAnsi"/>
+          <w:sz w:val="26"/>
+          <w:szCs w:val="26"/>
+        </w:rPr>
+        <w:t>Xem thông tin về phúc lợi:</w:t>
+      </w:r>
+    </w:p>
+    <w:p>
+      <w:pPr>
+        <w:pStyle w:val="NormalWeb"/>
+        <w:spacing w:before="60" w:beforeAutospacing="0" w:after="60" w:afterAutospacing="0" w:line="288" w:lineRule="auto"/>
+        <w:ind w:left="567" w:firstLine="567"/>
+        <w:jc w:val="both"/>
+        <w:rPr>
+          <w:rFonts w:asciiTheme="majorHAnsi" w:hAnsiTheme="majorHAnsi" w:cstheme="majorHAnsi"/>
+          <w:sz w:val="26"/>
+          <w:szCs w:val="26"/>
+        </w:rPr>
+      </w:pPr>
+      <w:r>
+        <w:rPr>
+          <w:rFonts w:asciiTheme="majorHAnsi" w:hAnsiTheme="majorHAnsi" w:cstheme="majorHAnsi"/>
+          <w:sz w:val="26"/>
+          <w:szCs w:val="26"/>
+        </w:rPr>
+        <w:t>Hệ thống cung cấp thông tin về các phúc lợi mà nhân viên được hưởng, bao gồm các loại bảo hiểm (y tế, tai nạn, …), lợi ích về nghỉ phép, các chương trình hỗ trợ như phúc lợi gia đình, giáo dục, hay chăm sóc sức khỏe.</w:t>
+      </w:r>
+    </w:p>
+    <w:p>
+      <w:pPr>
+        <w:pStyle w:val="Heading4"/>
+        <w:numPr>
+          <w:ilvl w:val="2"/>
+          <w:numId w:val="5"/>
+        </w:numPr>
+        <w:spacing w:before="60" w:after="60" w:line="288" w:lineRule="auto"/>
+        <w:ind w:left="504"/>
+        <w:rPr>
+          <w:rFonts w:asciiTheme="majorHAnsi" w:eastAsia="Times New Roman" w:hAnsiTheme="majorHAnsi" w:cstheme="majorHAnsi"/>
+          <w:sz w:val="26"/>
+          <w:szCs w:val="26"/>
+        </w:rPr>
+      </w:pPr>
+      <w:bookmarkStart w:id="159" w:name="_Toc169036559"/>
+      <w:r>
+        <w:rPr>
+          <w:rFonts w:asciiTheme="majorHAnsi" w:eastAsia="Times New Roman" w:hAnsiTheme="majorHAnsi" w:cstheme="majorHAnsi"/>
+          <w:sz w:val="26"/>
+          <w:szCs w:val="26"/>
+        </w:rPr>
+        <w:lastRenderedPageBreak/>
+        <w:t>Xem lịch trực</w:t>
+      </w:r>
+      <w:bookmarkEnd w:id="159"/>
     </w:p>
     <w:p>
       <w:pPr>
@@ -2504,322 +2666,15 @@
           <w:sz w:val="26"/>
           <w:szCs w:val="26"/>
         </w:rPr>
-        <w:t>Người dùng có thể xem và kiểm tra thông tin cá nhân của mình trên trang này.</w:t>
-      </w:r>
-    </w:p>
-    <w:p>
-      <w:pPr>
-        <w:pStyle w:val="Heading4"/>
-        <w:numPr>
-          <w:ilvl w:val="2"/>
-          <w:numId w:val="5"/>
-        </w:numPr>
-        <w:spacing w:before="60" w:after="60" w:line="288" w:lineRule="auto"/>
-        <w:ind w:left="504"/>
-        <w:rPr>
-          <w:rFonts w:asciiTheme="majorHAnsi" w:eastAsia="Times New Roman" w:hAnsiTheme="majorHAnsi" w:cstheme="majorHAnsi"/>
-          <w:sz w:val="26"/>
-          <w:szCs w:val="26"/>
-        </w:rPr>
-      </w:pPr>
-      <w:bookmarkStart w:id="191" w:name="_Toc169036555"/>
-      <w:r>
-        <w:rPr>
-          <w:rFonts w:asciiTheme="majorHAnsi" w:eastAsia="Times New Roman" w:hAnsiTheme="majorHAnsi" w:cstheme="majorHAnsi"/>
-          <w:sz w:val="26"/>
-          <w:szCs w:val="26"/>
-        </w:rPr>
-        <w:lastRenderedPageBreak/>
-        <w:t>Xem nguyên tắc, quy định của công ty.</w:t>
-      </w:r>
-      <w:bookmarkEnd w:id="191"/>
+        <w:t>Use Case này mô tả quá trình mà nhân viên có thể xem lịch trực của mình.</w:t>
+      </w:r>
     </w:p>
     <w:p>
       <w:pPr>
         <w:pStyle w:val="NormalWeb"/>
-        <w:spacing w:before="60" w:beforeAutospacing="0" w:after="60" w:afterAutospacing="0" w:line="288" w:lineRule="auto"/>
-        <w:ind w:firstLine="567"/>
-        <w:jc w:val="both"/>
-        <w:rPr>
-          <w:rFonts w:asciiTheme="majorHAnsi" w:hAnsiTheme="majorHAnsi" w:cstheme="majorHAnsi"/>
-          <w:sz w:val="26"/>
-          <w:szCs w:val="26"/>
-        </w:rPr>
-      </w:pPr>
-      <w:r>
-        <w:rPr>
-          <w:rFonts w:asciiTheme="majorHAnsi" w:hAnsiTheme="majorHAnsi" w:cstheme="majorHAnsi"/>
-          <w:sz w:val="26"/>
-          <w:szCs w:val="26"/>
-        </w:rPr>
-        <w:t>Use Case này mô tả quá trình mà nhân viên hoặc thành viên của công ty có thể xem và tiếp cận nguyên tắc và quy định mà công ty đưa ra. Người dùng truy cập vào trang web của công ty, sau đó điều hướng đến mục “Nguyên tắc và Quy định”. Hệ thống hiển thị danh sách các nguyên tắc, quy định, và chính sách của công ty.</w:t>
-      </w:r>
-    </w:p>
-    <w:p>
-      <w:pPr>
-        <w:pStyle w:val="NormalWeb"/>
-        <w:spacing w:before="60" w:beforeAutospacing="0" w:after="60" w:afterAutospacing="0" w:line="288" w:lineRule="auto"/>
-        <w:ind w:firstLine="567"/>
-        <w:jc w:val="both"/>
-        <w:rPr>
-          <w:rFonts w:asciiTheme="majorHAnsi" w:hAnsiTheme="majorHAnsi" w:cstheme="majorHAnsi"/>
-          <w:sz w:val="26"/>
-          <w:szCs w:val="26"/>
-        </w:rPr>
-      </w:pPr>
-      <w:r>
-        <w:rPr>
-          <w:rFonts w:asciiTheme="majorHAnsi" w:hAnsiTheme="majorHAnsi" w:cstheme="majorHAnsi"/>
-          <w:sz w:val="26"/>
-          <w:szCs w:val="26"/>
-        </w:rPr>
-        <w:t>Người dùng có thể duyệt qua danh sách hoặc sử dụng công cụ tìm kiếm để tìm kiếm một nguyên tắc hoặc quy định cụ thể. Người dùng chọn một nguyên tắc hoặc quy định để xem chi tiết.</w:t>
-      </w:r>
-    </w:p>
-    <w:p>
-      <w:pPr>
-        <w:pStyle w:val="NormalWeb"/>
-        <w:spacing w:before="60" w:beforeAutospacing="0" w:after="60" w:afterAutospacing="0" w:line="288" w:lineRule="auto"/>
-        <w:ind w:firstLine="567"/>
-        <w:jc w:val="both"/>
-        <w:rPr>
-          <w:rFonts w:asciiTheme="majorHAnsi" w:hAnsiTheme="majorHAnsi" w:cstheme="majorHAnsi"/>
-          <w:sz w:val="26"/>
-          <w:szCs w:val="26"/>
-        </w:rPr>
-      </w:pPr>
-      <w:r>
-        <w:rPr>
-          <w:rFonts w:asciiTheme="majorHAnsi" w:hAnsiTheme="majorHAnsi" w:cstheme="majorHAnsi"/>
-          <w:sz w:val="26"/>
-          <w:szCs w:val="26"/>
-        </w:rPr>
-        <w:t>Hệ thống hiển thị nội dung chi tiết của nguyên tắc hoặc quy định được chọn, bao gồm mô tả, hiệu lực, và bất kỳ hướng dẫn hoặc hậu quả nào liên quan.</w:t>
-      </w:r>
-    </w:p>
-    <w:p>
-      <w:pPr>
-        <w:pStyle w:val="NormalWeb"/>
-        <w:spacing w:before="60" w:beforeAutospacing="0" w:after="60" w:afterAutospacing="0" w:line="288" w:lineRule="auto"/>
-        <w:ind w:firstLine="567"/>
-        <w:jc w:val="both"/>
-        <w:rPr>
-          <w:rFonts w:asciiTheme="majorHAnsi" w:hAnsiTheme="majorHAnsi" w:cstheme="majorHAnsi"/>
-          <w:sz w:val="26"/>
-          <w:szCs w:val="26"/>
-        </w:rPr>
-      </w:pPr>
-      <w:r>
-        <w:rPr>
-          <w:rFonts w:asciiTheme="majorHAnsi" w:hAnsiTheme="majorHAnsi" w:cstheme="majorHAnsi"/>
-          <w:sz w:val="26"/>
-          <w:szCs w:val="26"/>
-        </w:rPr>
-        <w:t>Người dùng đọc và hiểu nội dung của nguyên tắc hoặc quy định, và có thể quay lại danh sách hoặc tiếp tục duyệt qua các mục khác.</w:t>
-      </w:r>
-    </w:p>
-    <w:p>
-      <w:pPr>
-        <w:pStyle w:val="Heading4"/>
-        <w:numPr>
-          <w:ilvl w:val="2"/>
-          <w:numId w:val="5"/>
-        </w:numPr>
-        <w:spacing w:before="60" w:after="60" w:line="288" w:lineRule="auto"/>
-        <w:ind w:left="504"/>
-        <w:rPr>
-          <w:rFonts w:asciiTheme="majorHAnsi" w:eastAsia="Times New Roman" w:hAnsiTheme="majorHAnsi" w:cstheme="majorHAnsi"/>
-          <w:sz w:val="26"/>
-          <w:szCs w:val="26"/>
-        </w:rPr>
-      </w:pPr>
-      <w:bookmarkStart w:id="192" w:name="_Toc169036556"/>
-      <w:r>
-        <w:rPr>
-          <w:rFonts w:asciiTheme="majorHAnsi" w:eastAsia="Times New Roman" w:hAnsiTheme="majorHAnsi" w:cstheme="majorHAnsi"/>
-          <w:sz w:val="26"/>
-          <w:szCs w:val="26"/>
-        </w:rPr>
-        <w:t>Chấm công</w:t>
-      </w:r>
-      <w:bookmarkEnd w:id="192"/>
-    </w:p>
-    <w:p>
-      <w:pPr>
-        <w:pStyle w:val="NormalWeb"/>
-        <w:spacing w:before="60" w:beforeAutospacing="0" w:after="60" w:afterAutospacing="0" w:line="288" w:lineRule="auto"/>
-        <w:ind w:firstLine="567"/>
-        <w:jc w:val="both"/>
-        <w:rPr>
-          <w:rFonts w:asciiTheme="majorHAnsi" w:hAnsiTheme="majorHAnsi" w:cstheme="majorHAnsi"/>
-          <w:sz w:val="26"/>
-          <w:szCs w:val="26"/>
-        </w:rPr>
-      </w:pPr>
-      <w:r>
-        <w:rPr>
-          <w:rFonts w:asciiTheme="majorHAnsi" w:hAnsiTheme="majorHAnsi" w:cstheme="majorHAnsi"/>
-          <w:sz w:val="26"/>
-          <w:szCs w:val="26"/>
-        </w:rPr>
-        <w:t>Use Case này mô tả quá trình chấm công cho nhân viên. Nhân viên đăng nhập vào hệ thống chấm công bằng tài khoản của mình.</w:t>
-      </w:r>
-    </w:p>
-    <w:p>
-      <w:pPr>
-        <w:pStyle w:val="NormalWeb"/>
-        <w:spacing w:before="60" w:beforeAutospacing="0" w:after="60" w:afterAutospacing="0" w:line="288" w:lineRule="auto"/>
-        <w:ind w:firstLine="567"/>
-        <w:jc w:val="both"/>
-        <w:rPr>
-          <w:rFonts w:asciiTheme="majorHAnsi" w:hAnsiTheme="majorHAnsi" w:cstheme="majorHAnsi"/>
-          <w:sz w:val="26"/>
-          <w:szCs w:val="26"/>
-        </w:rPr>
-      </w:pPr>
-      <w:r>
-        <w:rPr>
-          <w:rFonts w:asciiTheme="majorHAnsi" w:hAnsiTheme="majorHAnsi" w:cstheme="majorHAnsi"/>
-          <w:sz w:val="26"/>
-          <w:szCs w:val="26"/>
-        </w:rPr>
-        <w:t xml:space="preserve">Hệ thống hiển thị tùy chọn chấm công: “Chấm công </w:t>
-      </w:r>
-      <w:proofErr w:type="gramStart"/>
-      <w:r>
-        <w:rPr>
-          <w:rFonts w:asciiTheme="majorHAnsi" w:hAnsiTheme="majorHAnsi" w:cstheme="majorHAnsi"/>
-          <w:sz w:val="26"/>
-          <w:szCs w:val="26"/>
-        </w:rPr>
-        <w:t>“ hoặc</w:t>
-      </w:r>
-      <w:proofErr w:type="gramEnd"/>
-      <w:r>
-        <w:rPr>
-          <w:rFonts w:asciiTheme="majorHAnsi" w:hAnsiTheme="majorHAnsi" w:cstheme="majorHAnsi"/>
-          <w:sz w:val="26"/>
-          <w:szCs w:val="26"/>
-        </w:rPr>
-        <w:t xml:space="preserve"> “Bắt đầu làm việc”.</w:t>
-      </w:r>
-    </w:p>
-    <w:p>
-      <w:pPr>
-        <w:pStyle w:val="NormalWeb"/>
-        <w:spacing w:before="60" w:beforeAutospacing="0" w:after="60" w:afterAutospacing="0" w:line="288" w:lineRule="auto"/>
-        <w:ind w:firstLine="567"/>
-        <w:jc w:val="both"/>
-        <w:rPr>
-          <w:rFonts w:asciiTheme="majorHAnsi" w:hAnsiTheme="majorHAnsi" w:cstheme="majorHAnsi"/>
-          <w:sz w:val="26"/>
-          <w:szCs w:val="26"/>
-        </w:rPr>
-      </w:pPr>
-      <w:r>
-        <w:rPr>
-          <w:rFonts w:asciiTheme="majorHAnsi" w:hAnsiTheme="majorHAnsi" w:cstheme="majorHAnsi"/>
-          <w:sz w:val="26"/>
-          <w:szCs w:val="26"/>
-        </w:rPr>
-        <w:t>Nhân viên chọn tùy chọn tương ứng để ghi nhận thời gian vào làm.</w:t>
-      </w:r>
-    </w:p>
-    <w:p>
-      <w:pPr>
-        <w:pStyle w:val="NormalWeb"/>
-        <w:spacing w:before="60" w:beforeAutospacing="0" w:after="60" w:afterAutospacing="0" w:line="288" w:lineRule="auto"/>
-        <w:ind w:firstLine="567"/>
-        <w:jc w:val="both"/>
-        <w:rPr>
-          <w:rFonts w:asciiTheme="majorHAnsi" w:hAnsiTheme="majorHAnsi" w:cstheme="majorHAnsi"/>
-          <w:sz w:val="26"/>
-          <w:szCs w:val="26"/>
-        </w:rPr>
-      </w:pPr>
-      <w:r>
-        <w:rPr>
-          <w:rFonts w:asciiTheme="majorHAnsi" w:hAnsiTheme="majorHAnsi" w:cstheme="majorHAnsi"/>
-          <w:sz w:val="26"/>
-          <w:szCs w:val="26"/>
-        </w:rPr>
-        <w:t>Hệ thống hiển thị thông báo xác nhận cho nhân viên sau khi họ đã chấm công thành công.</w:t>
-      </w:r>
-    </w:p>
-    <w:p>
-      <w:pPr>
-        <w:pStyle w:val="Heading4"/>
-        <w:numPr>
-          <w:ilvl w:val="2"/>
-          <w:numId w:val="5"/>
-        </w:numPr>
-        <w:spacing w:before="60" w:after="60" w:line="288" w:lineRule="auto"/>
-        <w:ind w:left="504"/>
-        <w:rPr>
-          <w:rFonts w:asciiTheme="majorHAnsi" w:eastAsia="Times New Roman" w:hAnsiTheme="majorHAnsi" w:cstheme="majorHAnsi"/>
-          <w:sz w:val="26"/>
-          <w:szCs w:val="26"/>
-        </w:rPr>
-      </w:pPr>
-      <w:bookmarkStart w:id="193" w:name="_Toc169036557"/>
-      <w:r>
-        <w:rPr>
-          <w:rFonts w:asciiTheme="majorHAnsi" w:eastAsia="Times New Roman" w:hAnsiTheme="majorHAnsi" w:cstheme="majorHAnsi"/>
-          <w:sz w:val="26"/>
-          <w:szCs w:val="26"/>
-        </w:rPr>
-        <w:t>Xem tiến độ và hiệu suất công việc</w:t>
-      </w:r>
-      <w:bookmarkEnd w:id="193"/>
-    </w:p>
-    <w:p>
-      <w:pPr>
-        <w:pStyle w:val="NormalWeb"/>
-        <w:spacing w:before="60" w:beforeAutospacing="0" w:after="60" w:afterAutospacing="0" w:line="288" w:lineRule="auto"/>
-        <w:ind w:firstLine="567"/>
-        <w:jc w:val="both"/>
-        <w:rPr>
-          <w:rFonts w:asciiTheme="majorHAnsi" w:hAnsiTheme="majorHAnsi" w:cstheme="majorHAnsi"/>
-          <w:sz w:val="26"/>
-          <w:szCs w:val="26"/>
-        </w:rPr>
-      </w:pPr>
-      <w:r>
-        <w:rPr>
-          <w:rFonts w:asciiTheme="majorHAnsi" w:hAnsiTheme="majorHAnsi" w:cstheme="majorHAnsi"/>
-          <w:sz w:val="26"/>
-          <w:szCs w:val="26"/>
-        </w:rPr>
-        <w:t>Use Case này mô tả quá trình mà nhân viên có thể xem và tiến độ và hiệu suất của công việc được thực hiện trong một dự án hoặc tổ chức.</w:t>
-      </w:r>
-    </w:p>
-    <w:p>
-      <w:pPr>
-        <w:pStyle w:val="NormalWeb"/>
-        <w:spacing w:before="60" w:beforeAutospacing="0" w:after="60" w:afterAutospacing="0" w:line="288" w:lineRule="auto"/>
-        <w:ind w:firstLine="567"/>
-        <w:jc w:val="both"/>
-        <w:rPr>
-          <w:rFonts w:asciiTheme="majorHAnsi" w:hAnsiTheme="majorHAnsi" w:cstheme="majorHAnsi"/>
-          <w:sz w:val="26"/>
-          <w:szCs w:val="26"/>
-        </w:rPr>
-      </w:pPr>
-      <w:r>
-        <w:rPr>
-          <w:rFonts w:asciiTheme="majorHAnsi" w:hAnsiTheme="majorHAnsi" w:cstheme="majorHAnsi"/>
-          <w:sz w:val="26"/>
-          <w:szCs w:val="26"/>
-        </w:rPr>
-        <w:t>Truy cập vào trang tiến độ và hiệu suất công việc của mình:</w:t>
-      </w:r>
-    </w:p>
-    <w:p>
-      <w:pPr>
-        <w:pStyle w:val="NormalWeb"/>
         <w:numPr>
           <w:ilvl w:val="0"/>
-          <w:numId w:val="12"/>
+          <w:numId w:val="13"/>
         </w:numPr>
         <w:spacing w:before="60" w:beforeAutospacing="0" w:after="60" w:afterAutospacing="0" w:line="288" w:lineRule="auto"/>
         <w:ind w:left="0" w:firstLine="567"/>
@@ -2836,6 +2691,31 @@
           <w:sz w:val="26"/>
           <w:szCs w:val="26"/>
         </w:rPr>
+        <w:t>Truy cập vào trang lịch làm việc:</w:t>
+      </w:r>
+    </w:p>
+    <w:p>
+      <w:pPr>
+        <w:pStyle w:val="NormalWeb"/>
+        <w:numPr>
+          <w:ilvl w:val="0"/>
+          <w:numId w:val="14"/>
+        </w:numPr>
+        <w:spacing w:before="60" w:beforeAutospacing="0" w:after="60" w:afterAutospacing="0" w:line="288" w:lineRule="auto"/>
+        <w:ind w:left="567" w:firstLine="567"/>
+        <w:jc w:val="both"/>
+        <w:rPr>
+          <w:rFonts w:asciiTheme="majorHAnsi" w:hAnsiTheme="majorHAnsi" w:cstheme="majorHAnsi"/>
+          <w:sz w:val="26"/>
+          <w:szCs w:val="26"/>
+        </w:rPr>
+      </w:pPr>
+      <w:r>
+        <w:rPr>
+          <w:rFonts w:asciiTheme="majorHAnsi" w:hAnsiTheme="majorHAnsi" w:cstheme="majorHAnsi"/>
+          <w:sz w:val="26"/>
+          <w:szCs w:val="26"/>
+        </w:rPr>
         <w:t>Nhân viên truy cập vào hệ thống bằng cách sử dụng tài khoản cá nhân của mình.</w:t>
       </w:r>
     </w:p>
@@ -2844,7 +2724,32 @@
         <w:pStyle w:val="NormalWeb"/>
         <w:numPr>
           <w:ilvl w:val="0"/>
-          <w:numId w:val="12"/>
+          <w:numId w:val="14"/>
+        </w:numPr>
+        <w:spacing w:before="60" w:beforeAutospacing="0" w:after="60" w:afterAutospacing="0" w:line="288" w:lineRule="auto"/>
+        <w:ind w:left="567" w:firstLine="567"/>
+        <w:jc w:val="both"/>
+        <w:rPr>
+          <w:rFonts w:asciiTheme="majorHAnsi" w:hAnsiTheme="majorHAnsi" w:cstheme="majorHAnsi"/>
+          <w:sz w:val="26"/>
+          <w:szCs w:val="26"/>
+        </w:rPr>
+      </w:pPr>
+      <w:r>
+        <w:rPr>
+          <w:rFonts w:asciiTheme="majorHAnsi" w:hAnsiTheme="majorHAnsi" w:cstheme="majorHAnsi"/>
+          <w:sz w:val="26"/>
+          <w:szCs w:val="26"/>
+        </w:rPr>
+        <w:t>Họ điều hướng đến trang hoặc mục thông tin lịch làm việc, có thể được hiển thị trên dashboard hoặc menu chính của hệ thống.</w:t>
+      </w:r>
+    </w:p>
+    <w:p>
+      <w:pPr>
+        <w:pStyle w:val="NormalWeb"/>
+        <w:numPr>
+          <w:ilvl w:val="0"/>
+          <w:numId w:val="13"/>
         </w:numPr>
         <w:spacing w:before="60" w:beforeAutospacing="0" w:after="60" w:afterAutospacing="0" w:line="288" w:lineRule="auto"/>
         <w:ind w:left="0" w:firstLine="567"/>
@@ -2861,205 +2766,7 @@
           <w:sz w:val="26"/>
           <w:szCs w:val="26"/>
         </w:rPr>
-        <w:t>Họ điều hướng đến trang hoặc mục tiến độ và hiệu suất công việc, có thể được hiển thị trên dashboard hoặc menu chính của hệ thống.</w:t>
-      </w:r>
-    </w:p>
-    <w:p>
-      <w:pPr>
-        <w:pStyle w:val="NormalWeb"/>
-        <w:numPr>
-          <w:ilvl w:val="0"/>
-          <w:numId w:val="12"/>
-        </w:numPr>
-        <w:spacing w:before="60" w:beforeAutospacing="0" w:after="60" w:afterAutospacing="0" w:line="288" w:lineRule="auto"/>
-        <w:ind w:left="0" w:firstLine="567"/>
-        <w:jc w:val="both"/>
-        <w:rPr>
-          <w:rFonts w:asciiTheme="majorHAnsi" w:hAnsiTheme="majorHAnsi" w:cstheme="majorHAnsi"/>
-          <w:sz w:val="26"/>
-          <w:szCs w:val="26"/>
-        </w:rPr>
-      </w:pPr>
-      <w:r>
-        <w:rPr>
-          <w:rFonts w:asciiTheme="majorHAnsi" w:hAnsiTheme="majorHAnsi" w:cstheme="majorHAnsi"/>
-          <w:sz w:val="26"/>
-          <w:szCs w:val="26"/>
-        </w:rPr>
-        <w:t>Xem tiến độ công việc:</w:t>
-      </w:r>
-    </w:p>
-    <w:p>
-      <w:pPr>
-        <w:pStyle w:val="NormalWeb"/>
-        <w:numPr>
-          <w:ilvl w:val="0"/>
-          <w:numId w:val="12"/>
-        </w:numPr>
-        <w:spacing w:before="60" w:beforeAutospacing="0" w:after="60" w:afterAutospacing="0" w:line="288" w:lineRule="auto"/>
-        <w:ind w:left="0" w:firstLine="567"/>
-        <w:jc w:val="both"/>
-        <w:rPr>
-          <w:rFonts w:asciiTheme="majorHAnsi" w:hAnsiTheme="majorHAnsi" w:cstheme="majorHAnsi"/>
-          <w:sz w:val="26"/>
-          <w:szCs w:val="26"/>
-        </w:rPr>
-      </w:pPr>
-      <w:r>
-        <w:rPr>
-          <w:rFonts w:asciiTheme="majorHAnsi" w:hAnsiTheme="majorHAnsi" w:cstheme="majorHAnsi"/>
-          <w:sz w:val="26"/>
-          <w:szCs w:val="26"/>
-        </w:rPr>
-        <w:t>Hệ thống hiển thị danh sách các công việc mà nhân viên đang thực hiện.</w:t>
-      </w:r>
-    </w:p>
-    <w:p>
-      <w:pPr>
-        <w:pStyle w:val="NormalWeb"/>
-        <w:numPr>
-          <w:ilvl w:val="0"/>
-          <w:numId w:val="12"/>
-        </w:numPr>
-        <w:spacing w:before="60" w:beforeAutospacing="0" w:after="60" w:afterAutospacing="0" w:line="288" w:lineRule="auto"/>
-        <w:ind w:left="0" w:firstLine="567"/>
-        <w:jc w:val="both"/>
-        <w:rPr>
-          <w:rFonts w:asciiTheme="majorHAnsi" w:hAnsiTheme="majorHAnsi" w:cstheme="majorHAnsi"/>
-          <w:sz w:val="26"/>
-          <w:szCs w:val="26"/>
-        </w:rPr>
-      </w:pPr>
-      <w:r>
-        <w:rPr>
-          <w:rFonts w:asciiTheme="majorHAnsi" w:hAnsiTheme="majorHAnsi" w:cstheme="majorHAnsi"/>
-          <w:sz w:val="26"/>
-          <w:szCs w:val="26"/>
-        </w:rPr>
-        <w:t>Các công việc có thể được sắp xếp theo tiến độ, từ công việc hoàn thành đến công việc đang tiến hành và công việc chưa bắt đầu.</w:t>
-      </w:r>
-    </w:p>
-    <w:p>
-      <w:pPr>
-        <w:pStyle w:val="NormalWeb"/>
-        <w:numPr>
-          <w:ilvl w:val="0"/>
-          <w:numId w:val="12"/>
-        </w:numPr>
-        <w:spacing w:before="60" w:beforeAutospacing="0" w:after="60" w:afterAutospacing="0" w:line="288" w:lineRule="auto"/>
-        <w:ind w:left="0" w:firstLine="567"/>
-        <w:jc w:val="both"/>
-        <w:rPr>
-          <w:rFonts w:asciiTheme="majorHAnsi" w:hAnsiTheme="majorHAnsi" w:cstheme="majorHAnsi"/>
-          <w:sz w:val="26"/>
-          <w:szCs w:val="26"/>
-        </w:rPr>
-      </w:pPr>
-      <w:r>
-        <w:rPr>
-          <w:rFonts w:asciiTheme="majorHAnsi" w:hAnsiTheme="majorHAnsi" w:cstheme="majorHAnsi"/>
-          <w:sz w:val="26"/>
-          <w:szCs w:val="26"/>
-        </w:rPr>
-        <w:t>Đánh giá hiệu suất công việc:</w:t>
-      </w:r>
-    </w:p>
-    <w:p>
-      <w:pPr>
-        <w:pStyle w:val="NormalWeb"/>
-        <w:numPr>
-          <w:ilvl w:val="0"/>
-          <w:numId w:val="12"/>
-        </w:numPr>
-        <w:spacing w:before="60" w:beforeAutospacing="0" w:after="60" w:afterAutospacing="0" w:line="288" w:lineRule="auto"/>
-        <w:ind w:left="0" w:firstLine="567"/>
-        <w:jc w:val="both"/>
-        <w:rPr>
-          <w:rFonts w:asciiTheme="majorHAnsi" w:hAnsiTheme="majorHAnsi" w:cstheme="majorHAnsi"/>
-          <w:sz w:val="26"/>
-          <w:szCs w:val="26"/>
-        </w:rPr>
-      </w:pPr>
-      <w:r>
-        <w:rPr>
-          <w:rFonts w:asciiTheme="majorHAnsi" w:hAnsiTheme="majorHAnsi" w:cstheme="majorHAnsi"/>
-          <w:sz w:val="26"/>
-          <w:szCs w:val="26"/>
-        </w:rPr>
-        <w:t>Nhân viên xem lại các công việc mà họ đã hoàn thành và đánh giá hiệu suất của mình dựa trên các tiêu chí như chất lượng công việc, thời gian hoàn thành, và mức độ đạt được mục tiêu.</w:t>
-      </w:r>
-    </w:p>
-    <w:p>
-      <w:pPr>
-        <w:pStyle w:val="Heading4"/>
-        <w:numPr>
-          <w:ilvl w:val="2"/>
-          <w:numId w:val="5"/>
-        </w:numPr>
-        <w:spacing w:before="60" w:after="60" w:line="288" w:lineRule="auto"/>
-        <w:ind w:left="504"/>
-        <w:rPr>
-          <w:rFonts w:asciiTheme="majorHAnsi" w:eastAsia="Times New Roman" w:hAnsiTheme="majorHAnsi" w:cstheme="majorHAnsi"/>
-          <w:sz w:val="26"/>
-          <w:szCs w:val="26"/>
-        </w:rPr>
-      </w:pPr>
-      <w:bookmarkStart w:id="194" w:name="_Toc169036558"/>
-      <w:r>
-        <w:rPr>
-          <w:rFonts w:asciiTheme="majorHAnsi" w:eastAsia="Times New Roman" w:hAnsiTheme="majorHAnsi" w:cstheme="majorHAnsi"/>
-          <w:sz w:val="26"/>
-          <w:szCs w:val="26"/>
-        </w:rPr>
-        <w:lastRenderedPageBreak/>
-        <w:t>Xem thông tin về lương và phúc lợi</w:t>
-      </w:r>
-      <w:bookmarkEnd w:id="194"/>
-    </w:p>
-    <w:p>
-      <w:pPr>
-        <w:pStyle w:val="NormalWeb"/>
-        <w:spacing w:before="60" w:beforeAutospacing="0" w:after="60" w:afterAutospacing="0" w:line="288" w:lineRule="auto"/>
-        <w:ind w:firstLine="567"/>
-        <w:jc w:val="both"/>
-        <w:rPr>
-          <w:rFonts w:asciiTheme="majorHAnsi" w:hAnsiTheme="majorHAnsi" w:cstheme="majorHAnsi"/>
-          <w:sz w:val="26"/>
-          <w:szCs w:val="26"/>
-        </w:rPr>
-      </w:pPr>
-      <w:r>
-        <w:rPr>
-          <w:rFonts w:asciiTheme="majorHAnsi" w:hAnsiTheme="majorHAnsi" w:cstheme="majorHAnsi"/>
-          <w:sz w:val="26"/>
-          <w:szCs w:val="26"/>
-        </w:rPr>
-        <w:t>Use case này mô tả quá trình mà nhân viên có thể xem và truy cập thông tin về lương và các phúc lợi khác mà họ được hưởng.</w:t>
-      </w:r>
-    </w:p>
-    <w:p>
-      <w:pPr>
-        <w:pStyle w:val="NormalWeb"/>
-        <w:numPr>
-          <w:ilvl w:val="0"/>
-          <w:numId w:val="13"/>
-        </w:numPr>
-        <w:spacing w:before="60" w:beforeAutospacing="0" w:after="60" w:afterAutospacing="0" w:line="288" w:lineRule="auto"/>
-        <w:ind w:left="0" w:firstLine="567"/>
-        <w:jc w:val="both"/>
-        <w:rPr>
-          <w:rFonts w:asciiTheme="majorHAnsi" w:hAnsiTheme="majorHAnsi" w:cstheme="majorHAnsi"/>
-          <w:sz w:val="26"/>
-          <w:szCs w:val="26"/>
-        </w:rPr>
-      </w:pPr>
-      <w:r>
-        <w:rPr>
-          <w:rFonts w:asciiTheme="majorHAnsi" w:hAnsiTheme="majorHAnsi" w:cstheme="majorHAnsi"/>
-          <w:sz w:val="26"/>
-          <w:szCs w:val="26"/>
-        </w:rPr>
-        <w:t>Truy cập vào trang thông tin về lương và phúc lợi:</w:t>
+        <w:t>Xem lịch trực:</w:t>
       </w:r>
     </w:p>
     <w:p>
@@ -3084,7 +2791,7 @@
           <w:sz w:val="26"/>
           <w:szCs w:val="26"/>
         </w:rPr>
-        <w:t>Nhân viên truy cập vào hệ thống bằng cách sử dụng tài khoản cá nhân của mình.</w:t>
+        <w:t>Hệ thống hiển thị lịch làm việc của nhân viên, bao gồm các ca làm việc, giờ làm việc và các ngày nghỉ.</w:t>
       </w:r>
     </w:p>
     <w:p>
@@ -3109,480 +2816,11 @@
           <w:sz w:val="26"/>
           <w:szCs w:val="26"/>
         </w:rPr>
-        <w:t>Họ điều hướng đến trang hoặc mục thông tin về lương và phúc lợi, có thể được hiển thị trên dashboard hoặc menu chính của hệ thống.</w:t>
-      </w:r>
-    </w:p>
-    <w:p>
-      <w:pPr>
-        <w:pStyle w:val="NormalWeb"/>
-        <w:numPr>
-          <w:ilvl w:val="0"/>
-          <w:numId w:val="13"/>
-        </w:numPr>
-        <w:spacing w:before="60" w:beforeAutospacing="0" w:after="60" w:afterAutospacing="0" w:line="288" w:lineRule="auto"/>
-        <w:ind w:left="0" w:firstLine="567"/>
-        <w:jc w:val="both"/>
-        <w:rPr>
-          <w:rFonts w:asciiTheme="majorHAnsi" w:hAnsiTheme="majorHAnsi" w:cstheme="majorHAnsi"/>
-          <w:sz w:val="26"/>
-          <w:szCs w:val="26"/>
-        </w:rPr>
-      </w:pPr>
-      <w:r>
-        <w:rPr>
-          <w:rFonts w:asciiTheme="majorHAnsi" w:hAnsiTheme="majorHAnsi" w:cstheme="majorHAnsi"/>
-          <w:sz w:val="26"/>
-          <w:szCs w:val="26"/>
-        </w:rPr>
-        <w:t>Xem thông tin về lương:</w:t>
-      </w:r>
-    </w:p>
-    <w:p>
-      <w:pPr>
-        <w:pStyle w:val="NormalWeb"/>
-        <w:numPr>
-          <w:ilvl w:val="0"/>
-          <w:numId w:val="14"/>
-        </w:numPr>
-        <w:spacing w:before="60" w:beforeAutospacing="0" w:after="60" w:afterAutospacing="0" w:line="288" w:lineRule="auto"/>
-        <w:ind w:left="567" w:firstLine="567"/>
-        <w:jc w:val="both"/>
-        <w:rPr>
-          <w:rFonts w:asciiTheme="majorHAnsi" w:hAnsiTheme="majorHAnsi" w:cstheme="majorHAnsi"/>
-          <w:sz w:val="26"/>
-          <w:szCs w:val="26"/>
-        </w:rPr>
-      </w:pPr>
-      <w:r>
-        <w:rPr>
-          <w:rFonts w:asciiTheme="majorHAnsi" w:hAnsiTheme="majorHAnsi" w:cstheme="majorHAnsi"/>
-          <w:sz w:val="26"/>
-          <w:szCs w:val="26"/>
-        </w:rPr>
-        <w:t>Hệ thống hiển thị các thông tin liên quan đến lương của nhân viên, bao gồm mức lương cơ bản, các khoản phụ cấp, các khoản thưởng và các khoản trừ.</w:t>
-      </w:r>
-    </w:p>
-    <w:p>
-      <w:pPr>
-        <w:pStyle w:val="NormalWeb"/>
-        <w:numPr>
-          <w:ilvl w:val="0"/>
-          <w:numId w:val="14"/>
-        </w:numPr>
-        <w:spacing w:before="60" w:beforeAutospacing="0" w:after="60" w:afterAutospacing="0" w:line="288" w:lineRule="auto"/>
-        <w:ind w:left="567" w:firstLine="567"/>
-        <w:jc w:val="both"/>
-        <w:rPr>
-          <w:rFonts w:asciiTheme="majorHAnsi" w:hAnsiTheme="majorHAnsi" w:cstheme="majorHAnsi"/>
-          <w:sz w:val="26"/>
-          <w:szCs w:val="26"/>
-        </w:rPr>
-      </w:pPr>
-      <w:r>
-        <w:rPr>
-          <w:rFonts w:asciiTheme="majorHAnsi" w:hAnsiTheme="majorHAnsi" w:cstheme="majorHAnsi"/>
-          <w:sz w:val="26"/>
-          <w:szCs w:val="26"/>
-        </w:rPr>
-        <w:t>Thông tin có thể được hiển thị dưới dạng bảng hoặc danh sách, tùy thuộc vào cách tổ chức hệ thống.</w:t>
-      </w:r>
-    </w:p>
-    <w:p>
-      <w:pPr>
-        <w:pStyle w:val="NormalWeb"/>
-        <w:numPr>
-          <w:ilvl w:val="0"/>
-          <w:numId w:val="13"/>
-        </w:numPr>
-        <w:spacing w:before="60" w:beforeAutospacing="0" w:after="60" w:afterAutospacing="0" w:line="288" w:lineRule="auto"/>
-        <w:ind w:left="0" w:firstLine="567"/>
-        <w:jc w:val="both"/>
-        <w:rPr>
-          <w:rFonts w:asciiTheme="majorHAnsi" w:hAnsiTheme="majorHAnsi" w:cstheme="majorHAnsi"/>
-          <w:sz w:val="26"/>
-          <w:szCs w:val="26"/>
-        </w:rPr>
-      </w:pPr>
-      <w:r>
-        <w:rPr>
-          <w:rFonts w:asciiTheme="majorHAnsi" w:hAnsiTheme="majorHAnsi" w:cstheme="majorHAnsi"/>
-          <w:sz w:val="26"/>
-          <w:szCs w:val="26"/>
-        </w:rPr>
-        <w:t>Xem thông tin về phúc lợi:</w:t>
-      </w:r>
-    </w:p>
-    <w:p>
-      <w:pPr>
-        <w:pStyle w:val="NormalWeb"/>
-        <w:spacing w:before="60" w:beforeAutospacing="0" w:after="60" w:afterAutospacing="0" w:line="288" w:lineRule="auto"/>
-        <w:ind w:left="567" w:firstLine="567"/>
-        <w:jc w:val="both"/>
-        <w:rPr>
-          <w:rFonts w:asciiTheme="majorHAnsi" w:hAnsiTheme="majorHAnsi" w:cstheme="majorHAnsi"/>
-          <w:sz w:val="26"/>
-          <w:szCs w:val="26"/>
-        </w:rPr>
-      </w:pPr>
-      <w:r>
-        <w:rPr>
-          <w:rFonts w:asciiTheme="majorHAnsi" w:hAnsiTheme="majorHAnsi" w:cstheme="majorHAnsi"/>
-          <w:sz w:val="26"/>
-          <w:szCs w:val="26"/>
-        </w:rPr>
-        <w:t>Hệ thống cung cấp thông tin về các phúc lợi mà nhân viên được hưởng, bao gồm các loại bảo hiểm (y tế, tai nạn, …), lợi ích về nghỉ phép, các chương trình hỗ trợ như phúc lợi gia đình, giáo dục, hay chăm sóc sức khỏe.</w:t>
-      </w:r>
-    </w:p>
-    <w:p>
-      <w:pPr>
-        <w:pStyle w:val="Heading4"/>
-        <w:numPr>
-          <w:ilvl w:val="2"/>
-          <w:numId w:val="5"/>
-        </w:numPr>
-        <w:spacing w:before="60" w:after="60" w:line="288" w:lineRule="auto"/>
-        <w:ind w:left="504"/>
-        <w:rPr>
-          <w:rFonts w:asciiTheme="majorHAnsi" w:eastAsia="Times New Roman" w:hAnsiTheme="majorHAnsi" w:cstheme="majorHAnsi"/>
-          <w:sz w:val="26"/>
-          <w:szCs w:val="26"/>
-        </w:rPr>
-      </w:pPr>
-      <w:bookmarkStart w:id="195" w:name="_Toc169036559"/>
-      <w:r>
-        <w:rPr>
-          <w:rFonts w:asciiTheme="majorHAnsi" w:eastAsia="Times New Roman" w:hAnsiTheme="majorHAnsi" w:cstheme="majorHAnsi"/>
-          <w:sz w:val="26"/>
-          <w:szCs w:val="26"/>
-        </w:rPr>
-        <w:t>Xem lịch trực và thay đổi lịch làm việc</w:t>
-      </w:r>
-      <w:bookmarkEnd w:id="195"/>
-    </w:p>
-    <w:p>
-      <w:pPr>
-        <w:pStyle w:val="NormalWeb"/>
-        <w:spacing w:before="60" w:beforeAutospacing="0" w:after="60" w:afterAutospacing="0" w:line="288" w:lineRule="auto"/>
-        <w:ind w:firstLine="567"/>
-        <w:jc w:val="both"/>
-        <w:rPr>
-          <w:rFonts w:asciiTheme="majorHAnsi" w:hAnsiTheme="majorHAnsi" w:cstheme="majorHAnsi"/>
-          <w:sz w:val="26"/>
-          <w:szCs w:val="26"/>
-        </w:rPr>
-      </w:pPr>
-      <w:r>
-        <w:rPr>
-          <w:rFonts w:asciiTheme="majorHAnsi" w:hAnsiTheme="majorHAnsi" w:cstheme="majorHAnsi"/>
-          <w:sz w:val="26"/>
-          <w:szCs w:val="26"/>
-        </w:rPr>
-        <w:t>Use Case này mô tả quá trình mà nhân viên có thể xem lịch trực của mình và yêu cầu thay đổi lịch làm việc trong tổ chức.</w:t>
-      </w:r>
-    </w:p>
-    <w:p>
-      <w:pPr>
-        <w:pStyle w:val="NormalWeb"/>
-        <w:numPr>
-          <w:ilvl w:val="0"/>
-          <w:numId w:val="13"/>
-        </w:numPr>
-        <w:spacing w:before="60" w:beforeAutospacing="0" w:after="60" w:afterAutospacing="0" w:line="288" w:lineRule="auto"/>
-        <w:ind w:left="0" w:firstLine="567"/>
-        <w:jc w:val="both"/>
-        <w:rPr>
-          <w:rFonts w:asciiTheme="majorHAnsi" w:hAnsiTheme="majorHAnsi" w:cstheme="majorHAnsi"/>
-          <w:sz w:val="26"/>
-          <w:szCs w:val="26"/>
-        </w:rPr>
-      </w:pPr>
-      <w:r>
-        <w:rPr>
-          <w:rFonts w:asciiTheme="majorHAnsi" w:hAnsiTheme="majorHAnsi" w:cstheme="majorHAnsi"/>
-          <w:sz w:val="26"/>
-          <w:szCs w:val="26"/>
-        </w:rPr>
-        <w:t>Truy cập vào trang lịch làm việc:</w:t>
-      </w:r>
-    </w:p>
-    <w:p>
-      <w:pPr>
-        <w:pStyle w:val="NormalWeb"/>
-        <w:numPr>
-          <w:ilvl w:val="0"/>
-          <w:numId w:val="14"/>
-        </w:numPr>
-        <w:spacing w:before="60" w:beforeAutospacing="0" w:after="60" w:afterAutospacing="0" w:line="288" w:lineRule="auto"/>
-        <w:ind w:left="567" w:firstLine="567"/>
-        <w:jc w:val="both"/>
-        <w:rPr>
-          <w:rFonts w:asciiTheme="majorHAnsi" w:hAnsiTheme="majorHAnsi" w:cstheme="majorHAnsi"/>
-          <w:sz w:val="26"/>
-          <w:szCs w:val="26"/>
-        </w:rPr>
-      </w:pPr>
-      <w:r>
-        <w:rPr>
-          <w:rFonts w:asciiTheme="majorHAnsi" w:hAnsiTheme="majorHAnsi" w:cstheme="majorHAnsi"/>
-          <w:sz w:val="26"/>
-          <w:szCs w:val="26"/>
-        </w:rPr>
-        <w:t>Nhân viên truy cập vào hệ thống bằng cách sử dụng tài khoản cá nhân của mình.</w:t>
-      </w:r>
-    </w:p>
-    <w:p>
-      <w:pPr>
-        <w:pStyle w:val="NormalWeb"/>
-        <w:numPr>
-          <w:ilvl w:val="0"/>
-          <w:numId w:val="14"/>
-        </w:numPr>
-        <w:spacing w:before="60" w:beforeAutospacing="0" w:after="60" w:afterAutospacing="0" w:line="288" w:lineRule="auto"/>
-        <w:ind w:left="567" w:firstLine="567"/>
-        <w:jc w:val="both"/>
-        <w:rPr>
-          <w:rFonts w:asciiTheme="majorHAnsi" w:hAnsiTheme="majorHAnsi" w:cstheme="majorHAnsi"/>
-          <w:sz w:val="26"/>
-          <w:szCs w:val="26"/>
-        </w:rPr>
-      </w:pPr>
-      <w:r>
-        <w:rPr>
-          <w:rFonts w:asciiTheme="majorHAnsi" w:hAnsiTheme="majorHAnsi" w:cstheme="majorHAnsi"/>
-          <w:sz w:val="26"/>
-          <w:szCs w:val="26"/>
-        </w:rPr>
-        <w:t>Họ điều hướng đến trang hoặc mục thông tin lịch làm việc, có thể được hiển thị trên dashboard hoặc menu chính của hệ thống.</w:t>
-      </w:r>
-    </w:p>
-    <w:p>
-      <w:pPr>
-        <w:pStyle w:val="NormalWeb"/>
-        <w:numPr>
-          <w:ilvl w:val="0"/>
-          <w:numId w:val="13"/>
-        </w:numPr>
-        <w:spacing w:before="60" w:beforeAutospacing="0" w:after="60" w:afterAutospacing="0" w:line="288" w:lineRule="auto"/>
-        <w:ind w:left="0" w:firstLine="567"/>
-        <w:jc w:val="both"/>
-        <w:rPr>
-          <w:rFonts w:asciiTheme="majorHAnsi" w:hAnsiTheme="majorHAnsi" w:cstheme="majorHAnsi"/>
-          <w:sz w:val="26"/>
-          <w:szCs w:val="26"/>
-        </w:rPr>
-      </w:pPr>
-      <w:r>
-        <w:rPr>
-          <w:rFonts w:asciiTheme="majorHAnsi" w:hAnsiTheme="majorHAnsi" w:cstheme="majorHAnsi"/>
-          <w:sz w:val="26"/>
-          <w:szCs w:val="26"/>
-        </w:rPr>
-        <w:t>Xem lịch trực:</w:t>
-      </w:r>
-    </w:p>
-    <w:p>
-      <w:pPr>
-        <w:pStyle w:val="NormalWeb"/>
-        <w:numPr>
-          <w:ilvl w:val="0"/>
-          <w:numId w:val="14"/>
-        </w:numPr>
-        <w:spacing w:before="60" w:beforeAutospacing="0" w:after="60" w:afterAutospacing="0" w:line="288" w:lineRule="auto"/>
-        <w:ind w:left="567" w:firstLine="567"/>
-        <w:jc w:val="both"/>
-        <w:rPr>
-          <w:rFonts w:asciiTheme="majorHAnsi" w:hAnsiTheme="majorHAnsi" w:cstheme="majorHAnsi"/>
-          <w:sz w:val="26"/>
-          <w:szCs w:val="26"/>
-        </w:rPr>
-      </w:pPr>
-      <w:r>
-        <w:rPr>
-          <w:rFonts w:asciiTheme="majorHAnsi" w:hAnsiTheme="majorHAnsi" w:cstheme="majorHAnsi"/>
-          <w:sz w:val="26"/>
-          <w:szCs w:val="26"/>
-        </w:rPr>
-        <w:t>Hệ thống hiển thị lịch làm việc của nhân viên, bao gồm các ca làm việc, giờ làm việc và các ngày nghỉ.</w:t>
-      </w:r>
-    </w:p>
-    <w:p>
-      <w:pPr>
-        <w:pStyle w:val="NormalWeb"/>
-        <w:numPr>
-          <w:ilvl w:val="0"/>
-          <w:numId w:val="14"/>
-        </w:numPr>
-        <w:spacing w:before="60" w:beforeAutospacing="0" w:after="60" w:afterAutospacing="0" w:line="288" w:lineRule="auto"/>
-        <w:ind w:left="567" w:firstLine="567"/>
-        <w:jc w:val="both"/>
-        <w:rPr>
-          <w:rFonts w:asciiTheme="majorHAnsi" w:hAnsiTheme="majorHAnsi" w:cstheme="majorHAnsi"/>
-          <w:sz w:val="26"/>
-          <w:szCs w:val="26"/>
-        </w:rPr>
-      </w:pPr>
-      <w:r>
-        <w:rPr>
-          <w:rFonts w:asciiTheme="majorHAnsi" w:hAnsiTheme="majorHAnsi" w:cstheme="majorHAnsi"/>
-          <w:sz w:val="26"/>
-          <w:szCs w:val="26"/>
-        </w:rPr>
         <w:t>Thông tin có thể được hiển thị dưới dạng bảng hoặc lịch cùng với mô tả chi tiết về mỗi ca làm việc.</w:t>
       </w:r>
     </w:p>
     <w:p>
       <w:pPr>
-        <w:pStyle w:val="NormalWeb"/>
-        <w:numPr>
-          <w:ilvl w:val="0"/>
-          <w:numId w:val="13"/>
-        </w:numPr>
-        <w:spacing w:before="60" w:beforeAutospacing="0" w:after="60" w:afterAutospacing="0" w:line="288" w:lineRule="auto"/>
-        <w:ind w:left="0" w:firstLine="567"/>
-        <w:jc w:val="both"/>
-        <w:rPr>
-          <w:rFonts w:asciiTheme="majorHAnsi" w:hAnsiTheme="majorHAnsi" w:cstheme="majorHAnsi"/>
-          <w:sz w:val="26"/>
-          <w:szCs w:val="26"/>
-        </w:rPr>
-      </w:pPr>
-      <w:r>
-        <w:rPr>
-          <w:rFonts w:asciiTheme="majorHAnsi" w:hAnsiTheme="majorHAnsi" w:cstheme="majorHAnsi"/>
-          <w:sz w:val="26"/>
-          <w:szCs w:val="26"/>
-        </w:rPr>
-        <w:t>Thay đổi lịch làm việc (nếu cần):</w:t>
-      </w:r>
-    </w:p>
-    <w:p>
-      <w:pPr>
-        <w:pStyle w:val="NormalWeb"/>
-        <w:numPr>
-          <w:ilvl w:val="0"/>
-          <w:numId w:val="14"/>
-        </w:numPr>
-        <w:spacing w:before="60" w:beforeAutospacing="0" w:after="60" w:afterAutospacing="0" w:line="288" w:lineRule="auto"/>
-        <w:ind w:left="567" w:firstLine="567"/>
-        <w:jc w:val="both"/>
-        <w:rPr>
-          <w:rFonts w:asciiTheme="majorHAnsi" w:hAnsiTheme="majorHAnsi" w:cstheme="majorHAnsi"/>
-          <w:sz w:val="26"/>
-          <w:szCs w:val="26"/>
-        </w:rPr>
-      </w:pPr>
-      <w:r>
-        <w:rPr>
-          <w:rFonts w:asciiTheme="majorHAnsi" w:hAnsiTheme="majorHAnsi" w:cstheme="majorHAnsi"/>
-          <w:sz w:val="26"/>
-          <w:szCs w:val="26"/>
-        </w:rPr>
-        <w:t>Nhân viên có thể yêu cầu thay đổi lịch làm việc bằng cách sử dụng tính năng thích hợp trên hệ thống.</w:t>
-      </w:r>
-    </w:p>
-    <w:p>
-      <w:pPr>
-        <w:pStyle w:val="NormalWeb"/>
-        <w:numPr>
-          <w:ilvl w:val="0"/>
-          <w:numId w:val="14"/>
-        </w:numPr>
-        <w:spacing w:before="60" w:beforeAutospacing="0" w:after="60" w:afterAutospacing="0" w:line="288" w:lineRule="auto"/>
-        <w:ind w:left="567" w:firstLine="567"/>
-        <w:jc w:val="both"/>
-        <w:rPr>
-          <w:rFonts w:asciiTheme="majorHAnsi" w:hAnsiTheme="majorHAnsi" w:cstheme="majorHAnsi"/>
-          <w:sz w:val="26"/>
-          <w:szCs w:val="26"/>
-        </w:rPr>
-      </w:pPr>
-      <w:r>
-        <w:rPr>
-          <w:rFonts w:asciiTheme="majorHAnsi" w:hAnsiTheme="majorHAnsi" w:cstheme="majorHAnsi"/>
-          <w:sz w:val="26"/>
-          <w:szCs w:val="26"/>
-        </w:rPr>
-        <w:lastRenderedPageBreak/>
-        <w:t>Họ điền vào các thông tin cần thiết như lý do, thời gian mong muốn thay đổi, và gửi yêu cầu.</w:t>
-      </w:r>
-    </w:p>
-    <w:p>
-      <w:pPr>
-        <w:pStyle w:val="NormalWeb"/>
-        <w:numPr>
-          <w:ilvl w:val="0"/>
-          <w:numId w:val="13"/>
-        </w:numPr>
-        <w:spacing w:before="60" w:beforeAutospacing="0" w:after="60" w:afterAutospacing="0" w:line="288" w:lineRule="auto"/>
-        <w:ind w:left="0" w:firstLine="567"/>
-        <w:jc w:val="both"/>
-        <w:rPr>
-          <w:rFonts w:asciiTheme="majorHAnsi" w:hAnsiTheme="majorHAnsi" w:cstheme="majorHAnsi"/>
-          <w:sz w:val="26"/>
-          <w:szCs w:val="26"/>
-        </w:rPr>
-      </w:pPr>
-      <w:r>
-        <w:rPr>
-          <w:rFonts w:asciiTheme="majorHAnsi" w:hAnsiTheme="majorHAnsi" w:cstheme="majorHAnsi"/>
-          <w:sz w:val="26"/>
-          <w:szCs w:val="26"/>
-        </w:rPr>
-        <w:t>Xác nhận thay đổi (nếu có):</w:t>
-      </w:r>
-    </w:p>
-    <w:p>
-      <w:pPr>
-        <w:pStyle w:val="NormalWeb"/>
-        <w:numPr>
-          <w:ilvl w:val="0"/>
-          <w:numId w:val="14"/>
-        </w:numPr>
-        <w:spacing w:before="60" w:beforeAutospacing="0" w:after="60" w:afterAutospacing="0" w:line="288" w:lineRule="auto"/>
-        <w:ind w:left="567" w:firstLine="567"/>
-        <w:jc w:val="both"/>
-        <w:rPr>
-          <w:rFonts w:asciiTheme="majorHAnsi" w:hAnsiTheme="majorHAnsi" w:cstheme="majorHAnsi"/>
-          <w:sz w:val="26"/>
-          <w:szCs w:val="26"/>
-        </w:rPr>
-      </w:pPr>
-      <w:r>
-        <w:rPr>
-          <w:rFonts w:asciiTheme="majorHAnsi" w:hAnsiTheme="majorHAnsi" w:cstheme="majorHAnsi"/>
-          <w:sz w:val="26"/>
-          <w:szCs w:val="26"/>
-        </w:rPr>
-        <w:t>Quản lý hoặc bộ phận chịu trách nhiệm sẽ xem xét yêu cầu thay đổi và xác nhận hoặc từ chối yêu cầu.</w:t>
-      </w:r>
-    </w:p>
-    <w:p>
-      <w:pPr>
-        <w:pStyle w:val="NormalWeb"/>
-        <w:numPr>
-          <w:ilvl w:val="0"/>
-          <w:numId w:val="14"/>
-        </w:numPr>
-        <w:spacing w:before="60" w:beforeAutospacing="0" w:after="60" w:afterAutospacing="0" w:line="288" w:lineRule="auto"/>
-        <w:ind w:left="567" w:firstLine="567"/>
-        <w:jc w:val="both"/>
-        <w:rPr>
-          <w:rFonts w:asciiTheme="majorHAnsi" w:hAnsiTheme="majorHAnsi" w:cstheme="majorHAnsi"/>
-          <w:sz w:val="26"/>
-          <w:szCs w:val="26"/>
-        </w:rPr>
-      </w:pPr>
-      <w:r>
-        <w:rPr>
-          <w:rFonts w:asciiTheme="majorHAnsi" w:hAnsiTheme="majorHAnsi" w:cstheme="majorHAnsi"/>
-          <w:sz w:val="26"/>
-          <w:szCs w:val="26"/>
-        </w:rPr>
-        <w:t>Trong trường hợp được chấp nhận, lịch làm việc sẽ được cập nhật theo yêu cầu.</w:t>
-      </w:r>
-    </w:p>
-    <w:p>
-      <w:pPr>
         <w:rPr>
           <w:rFonts w:asciiTheme="majorHAnsi" w:hAnsiTheme="majorHAnsi" w:cstheme="majorHAnsi"/>
           <w:b/>
@@ -3590,6 +2828,8 @@
           <w:szCs w:val="26"/>
         </w:rPr>
       </w:pPr>
+      <w:bookmarkStart w:id="160" w:name="_GoBack"/>
+      <w:bookmarkEnd w:id="160"/>
     </w:p>
     <w:p>
       <w:pPr>
@@ -3889,6 +3129,7 @@
           <w:sz w:val="26"/>
           <w:szCs w:val="26"/>
         </w:rPr>
+        <w:lastRenderedPageBreak/>
         <w:t xml:space="preserve">Tính khả </w:t>
       </w:r>
       <w:r>
@@ -3958,17 +3199,7 @@
           <w:szCs w:val="26"/>
           <w:lang w:val="en-US"/>
         </w:rPr>
-        <w:t xml:space="preserve">: Hệ thống cần có kế hoạch dự phòng và khả năng phục hồi sau các sự cố phần cứng, phần mềm hoặc thảm họa thiên nhiên. Các </w:t>
-      </w:r>
-      <w:r>
-        <w:rPr>
-          <w:rFonts w:asciiTheme="majorHAnsi" w:hAnsiTheme="majorHAnsi" w:cstheme="majorHAnsi"/>
-          <w:sz w:val="26"/>
-          <w:szCs w:val="26"/>
-          <w:lang w:val="en-US"/>
-        </w:rPr>
-        <w:lastRenderedPageBreak/>
-        <w:t>bản sao lưu dữ liệu phải được thực hiện thường xuyên và có khả năng khôi phục nhanh chóng.</w:t>
+        <w:t>: Hệ thống cần có kế hoạch dự phòng và khả năng phục hồi sau các sự cố phần cứng, phần mềm hoặc thảm họa thiên nhiên. Các bản sao lưu dữ liệu phải được thực hiện thường xuyên và có khả năng khôi phục nhanh chóng.</w:t>
       </w:r>
     </w:p>
     <w:p>
@@ -4206,8 +3437,6 @@
           <w:lang w:val="en-US"/>
         </w:rPr>
       </w:pPr>
-      <w:bookmarkStart w:id="196" w:name="_GoBack"/>
-      <w:bookmarkEnd w:id="196"/>
     </w:p>
     <w:sectPr>
       <w:pgSz w:w="11906" w:h="16838"/>
@@ -6832,7 +6061,7 @@
 </file>
 
 <file path=customXml/itemProps1.xml><?xml version="1.0" encoding="utf-8"?>
-<ds:datastoreItem xmlns:ds="http://schemas.openxmlformats.org/officeDocument/2006/customXml" ds:itemID="{D454BD54-A132-4544-98EA-F9FABFC87626}">
+<ds:datastoreItem xmlns:ds="http://schemas.openxmlformats.org/officeDocument/2006/customXml" ds:itemID="{CE69C18A-5A00-48AA-993D-A5514F4D0139}">
   <ds:schemaRefs>
     <ds:schemaRef ds:uri="http://schemas.openxmlformats.org/officeDocument/2006/bibliography"/>
   </ds:schemaRefs>

</xml_diff>